<commit_message>
Tiled Image Layer Format
</commit_message>
<xml_diff>
--- a/Tutorial/011 Tiled Image Layer Format.docx
+++ b/Tutorial/011 Tiled Image Layer Format.docx
@@ -7,28 +7,19 @@
         <w:pStyle w:val="Heading1"/>
       </w:pPr>
       <w:r>
-        <w:t xml:space="preserve">Tiled </w:t>
-      </w:r>
-      <w:bookmarkStart w:id="0" w:name="_GoBack"/>
-      <w:r>
-        <w:t>Image</w:t>
-      </w:r>
-      <w:r>
-        <w:t xml:space="preserve"> </w:t>
-      </w:r>
-      <w:bookmarkEnd w:id="0"/>
-      <w:r>
-        <w:t>Layer</w:t>
-      </w:r>
-      <w:r>
-        <w:t xml:space="preserve"> Format</w:t>
+        <w:t>Tiled Image Layer Format</w:t>
+      </w:r>
+    </w:p>
+    <w:p>
+      <w:r>
+        <w:t>The last thing that a map can contain is the image layer. This is the easiest layer to implement.</w:t>
       </w:r>
     </w:p>
     <w:p>
       <w:r>
         <w:t xml:space="preserve">If you take a look at </w:t>
       </w:r>
-      <w:hyperlink r:id="rId4" w:history="1">
+      <w:hyperlink r:id="rId5" w:history="1">
         <w:r>
           <w:rPr>
             <w:rStyle w:val="Hyperlink"/>
@@ -37,33 +28,724 @@
         </w:r>
       </w:hyperlink>
       <w:r>
-        <w:t xml:space="preserve"> and look at &lt;</w:t>
-      </w:r>
-      <w:proofErr w:type="spellStart"/>
-      <w:r>
-        <w:t>imageLayer</w:t>
-      </w:r>
-      <w:proofErr w:type="spellEnd"/>
-      <w:r>
-        <w:t>&gt; you will see</w:t>
-      </w:r>
-    </w:p>
-    <w:p/>
+        <w:t xml:space="preserve"> and look at &lt;imageLayer&gt; you will see</w:t>
+      </w:r>
+    </w:p>
     <w:p>
       <w:pPr>
         <w:pStyle w:val="Heading2"/>
       </w:pPr>
       <w:r>
+        <w:t>&lt;imagelayer&gt;</w:t>
+      </w:r>
+    </w:p>
+    <w:p>
+      <w:pPr>
+        <w:numPr>
+          <w:ilvl w:val="0"/>
+          <w:numId w:val="1"/>
+        </w:numPr>
+        <w:spacing w:before="100" w:beforeAutospacing="1" w:after="100" w:afterAutospacing="1" w:line="240" w:lineRule="auto"/>
+      </w:pPr>
+      <w:r>
+        <w:rPr>
+          <w:b/>
+          <w:bCs/>
+        </w:rPr>
+        <w:t>name:</w:t>
+      </w:r>
+      <w:r>
+        <w:t xml:space="preserve"> The name of the image layer.</w:t>
+      </w:r>
+    </w:p>
+    <w:p>
+      <w:pPr>
+        <w:numPr>
+          <w:ilvl w:val="0"/>
+          <w:numId w:val="1"/>
+        </w:numPr>
+        <w:spacing w:before="100" w:beforeAutospacing="1" w:after="100" w:afterAutospacing="1" w:line="240" w:lineRule="auto"/>
+      </w:pPr>
+      <w:r>
+        <w:rPr>
+          <w:b/>
+          <w:bCs/>
+        </w:rPr>
+        <w:t>offsetx:</w:t>
+      </w:r>
+      <w:r>
+        <w:t xml:space="preserve"> Rendering offset of the image layer in pixels. Defaults to 0. (since 0.15)</w:t>
+      </w:r>
+    </w:p>
+    <w:p>
+      <w:pPr>
+        <w:numPr>
+          <w:ilvl w:val="0"/>
+          <w:numId w:val="1"/>
+        </w:numPr>
+        <w:spacing w:before="100" w:beforeAutospacing="1" w:after="100" w:afterAutospacing="1" w:line="240" w:lineRule="auto"/>
+      </w:pPr>
+      <w:r>
+        <w:rPr>
+          <w:b/>
+          <w:bCs/>
+        </w:rPr>
+        <w:t>offsety:</w:t>
+      </w:r>
+      <w:r>
+        <w:t xml:space="preserve"> Rendering offset of the image layer in pixels. Defaults to 0. (since 0.15)</w:t>
+      </w:r>
+    </w:p>
+    <w:p>
+      <w:pPr>
+        <w:numPr>
+          <w:ilvl w:val="0"/>
+          <w:numId w:val="1"/>
+        </w:numPr>
+        <w:spacing w:before="100" w:beforeAutospacing="1" w:after="100" w:afterAutospacing="1" w:line="240" w:lineRule="auto"/>
+      </w:pPr>
+      <w:r>
+        <w:rPr>
+          <w:i/>
+          <w:iCs/>
+        </w:rPr>
+        <w:t>x:</w:t>
+      </w:r>
+      <w:r>
+        <w:t xml:space="preserve"> The x position of the image layer in pixels. (deprecated since 0.15)</w:t>
+      </w:r>
+    </w:p>
+    <w:p>
+      <w:pPr>
+        <w:numPr>
+          <w:ilvl w:val="0"/>
+          <w:numId w:val="1"/>
+        </w:numPr>
+        <w:spacing w:before="100" w:beforeAutospacing="1" w:after="100" w:afterAutospacing="1" w:line="240" w:lineRule="auto"/>
+      </w:pPr>
+      <w:r>
+        <w:rPr>
+          <w:i/>
+          <w:iCs/>
+        </w:rPr>
+        <w:t>y:</w:t>
+      </w:r>
+      <w:r>
+        <w:t xml:space="preserve"> The y position of the image layer in pixels. (deprecated since 0.15)</w:t>
+      </w:r>
+    </w:p>
+    <w:p>
+      <w:pPr>
+        <w:numPr>
+          <w:ilvl w:val="0"/>
+          <w:numId w:val="1"/>
+        </w:numPr>
+        <w:spacing w:before="100" w:beforeAutospacing="1" w:after="100" w:afterAutospacing="1" w:line="240" w:lineRule="auto"/>
+      </w:pPr>
+      <w:r>
+        <w:rPr>
+          <w:i/>
+          <w:iCs/>
+        </w:rPr>
+        <w:t>width:</w:t>
+      </w:r>
+      <w:r>
+        <w:t xml:space="preserve"> The width of the image layer in tiles. Meaningless.</w:t>
+      </w:r>
+    </w:p>
+    <w:p>
+      <w:pPr>
+        <w:numPr>
+          <w:ilvl w:val="0"/>
+          <w:numId w:val="1"/>
+        </w:numPr>
+        <w:spacing w:before="100" w:beforeAutospacing="1" w:after="100" w:afterAutospacing="1" w:line="240" w:lineRule="auto"/>
+      </w:pPr>
+      <w:r>
+        <w:rPr>
+          <w:i/>
+          <w:iCs/>
+        </w:rPr>
+        <w:t>height:</w:t>
+      </w:r>
+      <w:r>
+        <w:t xml:space="preserve"> The height of the image layer in tiles. Meaningless.</w:t>
+      </w:r>
+    </w:p>
+    <w:p>
+      <w:pPr>
+        <w:numPr>
+          <w:ilvl w:val="0"/>
+          <w:numId w:val="1"/>
+        </w:numPr>
+        <w:spacing w:before="100" w:beforeAutospacing="1" w:after="100" w:afterAutospacing="1" w:line="240" w:lineRule="auto"/>
+      </w:pPr>
+      <w:r>
+        <w:rPr>
+          <w:b/>
+          <w:bCs/>
+        </w:rPr>
+        <w:t>opacity:</w:t>
+      </w:r>
+      <w:r>
+        <w:t xml:space="preserve"> The opacity of the layer as a value from 0 to 1. Defaults to 1.</w:t>
+      </w:r>
+    </w:p>
+    <w:p>
+      <w:pPr>
+        <w:numPr>
+          <w:ilvl w:val="0"/>
+          <w:numId w:val="1"/>
+        </w:numPr>
+        <w:spacing w:before="100" w:beforeAutospacing="1" w:after="100" w:afterAutospacing="1" w:line="240" w:lineRule="auto"/>
+      </w:pPr>
+      <w:r>
+        <w:rPr>
+          <w:b/>
+          <w:bCs/>
+        </w:rPr>
+        <w:t>visible:</w:t>
+      </w:r>
+      <w:r>
+        <w:t xml:space="preserve"> Whether the layer is shown (1) or hidden (0). Defaults to 1.</w:t>
+      </w:r>
+    </w:p>
+    <w:p>
+      <w:pPr>
+        <w:pStyle w:val="NormalWeb"/>
+      </w:pPr>
+      <w:r>
+        <w:t>A layer consisting of a single image.</w:t>
+      </w:r>
+    </w:p>
+    <w:p>
+      <w:pPr>
+        <w:pStyle w:val="NormalWeb"/>
+      </w:pPr>
+      <w:r>
+        <w:t xml:space="preserve">Can contain: </w:t>
+      </w:r>
+      <w:hyperlink r:id="rId6" w:anchor="properties" w:history="1">
+        <w:r>
+          <w:rPr>
+            <w:rStyle w:val="Hyperlink"/>
+          </w:rPr>
+          <w:t>properties</w:t>
+        </w:r>
+      </w:hyperlink>
+      <w:r>
+        <w:t xml:space="preserve">, </w:t>
+      </w:r>
+      <w:hyperlink r:id="rId7" w:anchor="image" w:history="1">
+        <w:r>
+          <w:rPr>
+            <w:rStyle w:val="Hyperlink"/>
+          </w:rPr>
+          <w:t>image</w:t>
+        </w:r>
+      </w:hyperlink>
+    </w:p>
+    <w:p>
+      <w:pPr>
+        <w:pStyle w:val="Heading2"/>
+      </w:pPr>
+      <w:r>
         <w:t>Description</w:t>
       </w:r>
     </w:p>
     <w:p>
       <w:r>
-        <w:t>Now if you create different types of maps with layers then open it in a text editor or xml editor you will see something similar to this.</w:t>
-      </w:r>
-    </w:p>
-    <w:p/>
-    <w:p/>
+        <w:t xml:space="preserve">Now if you create </w:t>
+      </w:r>
+      <w:r>
+        <w:t>an image layer</w:t>
+      </w:r>
+      <w:r>
+        <w:t xml:space="preserve"> then open it in a text editor or xml editor you will see something similar to this.</w:t>
+      </w:r>
+    </w:p>
+    <w:p>
+      <w:pPr>
+        <w:autoSpaceDE w:val="0"/>
+        <w:autoSpaceDN w:val="0"/>
+        <w:adjustRightInd w:val="0"/>
+        <w:spacing w:after="0" w:line="240" w:lineRule="auto"/>
+        <w:rPr>
+          <w:rFonts w:ascii="Consolas" w:hAnsi="Consolas" w:cs="Consolas"/>
+          <w:color w:val="000000"/>
+          <w:sz w:val="19"/>
+          <w:szCs w:val="19"/>
+          <w:highlight w:val="white"/>
+        </w:rPr>
+      </w:pPr>
+      <w:r>
+        <w:rPr>
+          <w:rFonts w:ascii="Consolas" w:hAnsi="Consolas" w:cs="Consolas"/>
+          <w:color w:val="0000FF"/>
+          <w:sz w:val="19"/>
+          <w:szCs w:val="19"/>
+          <w:highlight w:val="white"/>
+        </w:rPr>
+        <w:t>&lt;</w:t>
+      </w:r>
+      <w:r>
+        <w:rPr>
+          <w:rFonts w:ascii="Consolas" w:hAnsi="Consolas" w:cs="Consolas"/>
+          <w:color w:val="A31515"/>
+          <w:sz w:val="19"/>
+          <w:szCs w:val="19"/>
+          <w:highlight w:val="white"/>
+        </w:rPr>
+        <w:t>imagelayer</w:t>
+      </w:r>
+      <w:r>
+        <w:rPr>
+          <w:rFonts w:ascii="Consolas" w:hAnsi="Consolas" w:cs="Consolas"/>
+          <w:color w:val="0000FF"/>
+          <w:sz w:val="19"/>
+          <w:szCs w:val="19"/>
+          <w:highlight w:val="white"/>
+        </w:rPr>
+        <w:t xml:space="preserve"> </w:t>
+      </w:r>
+      <w:r>
+        <w:rPr>
+          <w:rFonts w:ascii="Consolas" w:hAnsi="Consolas" w:cs="Consolas"/>
+          <w:color w:val="FF0000"/>
+          <w:sz w:val="19"/>
+          <w:szCs w:val="19"/>
+          <w:highlight w:val="white"/>
+        </w:rPr>
+        <w:t>name</w:t>
+      </w:r>
+      <w:r>
+        <w:rPr>
+          <w:rFonts w:ascii="Consolas" w:hAnsi="Consolas" w:cs="Consolas"/>
+          <w:color w:val="0000FF"/>
+          <w:sz w:val="19"/>
+          <w:szCs w:val="19"/>
+          <w:highlight w:val="white"/>
+        </w:rPr>
+        <w:t>=</w:t>
+      </w:r>
+      <w:r>
+        <w:rPr>
+          <w:rFonts w:ascii="Consolas" w:hAnsi="Consolas" w:cs="Consolas"/>
+          <w:color w:val="000000"/>
+          <w:sz w:val="19"/>
+          <w:szCs w:val="19"/>
+          <w:highlight w:val="white"/>
+        </w:rPr>
+        <w:t>"</w:t>
+      </w:r>
+      <w:r>
+        <w:rPr>
+          <w:rFonts w:ascii="Consolas" w:hAnsi="Consolas" w:cs="Consolas"/>
+          <w:color w:val="0000FF"/>
+          <w:sz w:val="19"/>
+          <w:szCs w:val="19"/>
+          <w:highlight w:val="white"/>
+        </w:rPr>
+        <w:t>Image Layer 1</w:t>
+      </w:r>
+      <w:r>
+        <w:rPr>
+          <w:rFonts w:ascii="Consolas" w:hAnsi="Consolas" w:cs="Consolas"/>
+          <w:color w:val="000000"/>
+          <w:sz w:val="19"/>
+          <w:szCs w:val="19"/>
+          <w:highlight w:val="white"/>
+        </w:rPr>
+        <w:t>"</w:t>
+      </w:r>
+      <w:r>
+        <w:rPr>
+          <w:rFonts w:ascii="Consolas" w:hAnsi="Consolas" w:cs="Consolas"/>
+          <w:color w:val="0000FF"/>
+          <w:sz w:val="19"/>
+          <w:szCs w:val="19"/>
+          <w:highlight w:val="white"/>
+        </w:rPr>
+        <w:t xml:space="preserve"> </w:t>
+      </w:r>
+      <w:r>
+        <w:rPr>
+          <w:rFonts w:ascii="Consolas" w:hAnsi="Consolas" w:cs="Consolas"/>
+          <w:color w:val="FF0000"/>
+          <w:sz w:val="19"/>
+          <w:szCs w:val="19"/>
+          <w:highlight w:val="white"/>
+        </w:rPr>
+        <w:t>offsetx</w:t>
+      </w:r>
+      <w:r>
+        <w:rPr>
+          <w:rFonts w:ascii="Consolas" w:hAnsi="Consolas" w:cs="Consolas"/>
+          <w:color w:val="0000FF"/>
+          <w:sz w:val="19"/>
+          <w:szCs w:val="19"/>
+          <w:highlight w:val="white"/>
+        </w:rPr>
+        <w:t>=</w:t>
+      </w:r>
+      <w:r>
+        <w:rPr>
+          <w:rFonts w:ascii="Consolas" w:hAnsi="Consolas" w:cs="Consolas"/>
+          <w:color w:val="000000"/>
+          <w:sz w:val="19"/>
+          <w:szCs w:val="19"/>
+          <w:highlight w:val="white"/>
+        </w:rPr>
+        <w:t>"</w:t>
+      </w:r>
+      <w:r>
+        <w:rPr>
+          <w:rFonts w:ascii="Consolas" w:hAnsi="Consolas" w:cs="Consolas"/>
+          <w:color w:val="0000FF"/>
+          <w:sz w:val="19"/>
+          <w:szCs w:val="19"/>
+          <w:highlight w:val="white"/>
+        </w:rPr>
+        <w:t>160</w:t>
+      </w:r>
+      <w:r>
+        <w:rPr>
+          <w:rFonts w:ascii="Consolas" w:hAnsi="Consolas" w:cs="Consolas"/>
+          <w:color w:val="000000"/>
+          <w:sz w:val="19"/>
+          <w:szCs w:val="19"/>
+          <w:highlight w:val="white"/>
+        </w:rPr>
+        <w:t>"</w:t>
+      </w:r>
+      <w:r>
+        <w:rPr>
+          <w:rFonts w:ascii="Consolas" w:hAnsi="Consolas" w:cs="Consolas"/>
+          <w:color w:val="0000FF"/>
+          <w:sz w:val="19"/>
+          <w:szCs w:val="19"/>
+          <w:highlight w:val="white"/>
+        </w:rPr>
+        <w:t xml:space="preserve"> </w:t>
+      </w:r>
+      <w:r>
+        <w:rPr>
+          <w:rFonts w:ascii="Consolas" w:hAnsi="Consolas" w:cs="Consolas"/>
+          <w:color w:val="FF0000"/>
+          <w:sz w:val="19"/>
+          <w:szCs w:val="19"/>
+          <w:highlight w:val="white"/>
+        </w:rPr>
+        <w:t>offsety</w:t>
+      </w:r>
+      <w:r>
+        <w:rPr>
+          <w:rFonts w:ascii="Consolas" w:hAnsi="Consolas" w:cs="Consolas"/>
+          <w:color w:val="0000FF"/>
+          <w:sz w:val="19"/>
+          <w:szCs w:val="19"/>
+          <w:highlight w:val="white"/>
+        </w:rPr>
+        <w:t>=</w:t>
+      </w:r>
+      <w:r>
+        <w:rPr>
+          <w:rFonts w:ascii="Consolas" w:hAnsi="Consolas" w:cs="Consolas"/>
+          <w:color w:val="000000"/>
+          <w:sz w:val="19"/>
+          <w:szCs w:val="19"/>
+          <w:highlight w:val="white"/>
+        </w:rPr>
+        <w:t>"</w:t>
+      </w:r>
+      <w:r>
+        <w:rPr>
+          <w:rFonts w:ascii="Consolas" w:hAnsi="Consolas" w:cs="Consolas"/>
+          <w:color w:val="0000FF"/>
+          <w:sz w:val="19"/>
+          <w:szCs w:val="19"/>
+          <w:highlight w:val="white"/>
+        </w:rPr>
+        <w:t>0</w:t>
+      </w:r>
+      <w:r>
+        <w:rPr>
+          <w:rFonts w:ascii="Consolas" w:hAnsi="Consolas" w:cs="Consolas"/>
+          <w:color w:val="000000"/>
+          <w:sz w:val="19"/>
+          <w:szCs w:val="19"/>
+          <w:highlight w:val="white"/>
+        </w:rPr>
+        <w:t>"</w:t>
+      </w:r>
+      <w:r>
+        <w:rPr>
+          <w:rFonts w:ascii="Consolas" w:hAnsi="Consolas" w:cs="Consolas"/>
+          <w:color w:val="0000FF"/>
+          <w:sz w:val="19"/>
+          <w:szCs w:val="19"/>
+          <w:highlight w:val="white"/>
+        </w:rPr>
+        <w:t>&gt;</w:t>
+      </w:r>
+    </w:p>
+    <w:p>
+      <w:pPr>
+        <w:autoSpaceDE w:val="0"/>
+        <w:autoSpaceDN w:val="0"/>
+        <w:adjustRightInd w:val="0"/>
+        <w:spacing w:after="0" w:line="240" w:lineRule="auto"/>
+        <w:rPr>
+          <w:rFonts w:ascii="Consolas" w:hAnsi="Consolas" w:cs="Consolas"/>
+          <w:color w:val="000000"/>
+          <w:sz w:val="19"/>
+          <w:szCs w:val="19"/>
+          <w:highlight w:val="white"/>
+        </w:rPr>
+      </w:pPr>
+      <w:r>
+        <w:rPr>
+          <w:rFonts w:ascii="Consolas" w:hAnsi="Consolas" w:cs="Consolas"/>
+          <w:color w:val="0000FF"/>
+          <w:sz w:val="19"/>
+          <w:szCs w:val="19"/>
+          <w:highlight w:val="white"/>
+        </w:rPr>
+        <w:t xml:space="preserve">  &lt;</w:t>
+      </w:r>
+      <w:r>
+        <w:rPr>
+          <w:rFonts w:ascii="Consolas" w:hAnsi="Consolas" w:cs="Consolas"/>
+          <w:color w:val="A31515"/>
+          <w:sz w:val="19"/>
+          <w:szCs w:val="19"/>
+          <w:highlight w:val="white"/>
+        </w:rPr>
+        <w:t>image</w:t>
+      </w:r>
+      <w:r>
+        <w:rPr>
+          <w:rFonts w:ascii="Consolas" w:hAnsi="Consolas" w:cs="Consolas"/>
+          <w:color w:val="0000FF"/>
+          <w:sz w:val="19"/>
+          <w:szCs w:val="19"/>
+          <w:highlight w:val="white"/>
+        </w:rPr>
+        <w:t xml:space="preserve"> </w:t>
+      </w:r>
+      <w:r>
+        <w:rPr>
+          <w:rFonts w:ascii="Consolas" w:hAnsi="Consolas" w:cs="Consolas"/>
+          <w:color w:val="FF0000"/>
+          <w:sz w:val="19"/>
+          <w:szCs w:val="19"/>
+          <w:highlight w:val="white"/>
+        </w:rPr>
+        <w:t>source</w:t>
+      </w:r>
+      <w:r>
+        <w:rPr>
+          <w:rFonts w:ascii="Consolas" w:hAnsi="Consolas" w:cs="Consolas"/>
+          <w:color w:val="0000FF"/>
+          <w:sz w:val="19"/>
+          <w:szCs w:val="19"/>
+          <w:highlight w:val="white"/>
+        </w:rPr>
+        <w:t>=</w:t>
+      </w:r>
+      <w:r>
+        <w:rPr>
+          <w:rFonts w:ascii="Consolas" w:hAnsi="Consolas" w:cs="Consolas"/>
+          <w:color w:val="000000"/>
+          <w:sz w:val="19"/>
+          <w:szCs w:val="19"/>
+          <w:highlight w:val="white"/>
+        </w:rPr>
+        <w:t>"</w:t>
+      </w:r>
+      <w:r>
+        <w:rPr>
+          <w:rFonts w:ascii="Consolas" w:hAnsi="Consolas" w:cs="Consolas"/>
+          <w:color w:val="0000FF"/>
+          <w:sz w:val="19"/>
+          <w:szCs w:val="19"/>
+          <w:highlight w:val="white"/>
+        </w:rPr>
+        <w:t>Tilesets/Liberated Pixel Cup/outdoor.png</w:t>
+      </w:r>
+      <w:r>
+        <w:rPr>
+          <w:rFonts w:ascii="Consolas" w:hAnsi="Consolas" w:cs="Consolas"/>
+          <w:color w:val="000000"/>
+          <w:sz w:val="19"/>
+          <w:szCs w:val="19"/>
+          <w:highlight w:val="white"/>
+        </w:rPr>
+        <w:t>"</w:t>
+      </w:r>
+      <w:r>
+        <w:rPr>
+          <w:rFonts w:ascii="Consolas" w:hAnsi="Consolas" w:cs="Consolas"/>
+          <w:color w:val="0000FF"/>
+          <w:sz w:val="19"/>
+          <w:szCs w:val="19"/>
+          <w:highlight w:val="white"/>
+        </w:rPr>
+        <w:t xml:space="preserve"> </w:t>
+      </w:r>
+      <w:r>
+        <w:rPr>
+          <w:rFonts w:ascii="Consolas" w:hAnsi="Consolas" w:cs="Consolas"/>
+          <w:color w:val="FF0000"/>
+          <w:sz w:val="19"/>
+          <w:szCs w:val="19"/>
+          <w:highlight w:val="white"/>
+        </w:rPr>
+        <w:t>width</w:t>
+      </w:r>
+      <w:r>
+        <w:rPr>
+          <w:rFonts w:ascii="Consolas" w:hAnsi="Consolas" w:cs="Consolas"/>
+          <w:color w:val="0000FF"/>
+          <w:sz w:val="19"/>
+          <w:szCs w:val="19"/>
+          <w:highlight w:val="white"/>
+        </w:rPr>
+        <w:t>=</w:t>
+      </w:r>
+      <w:r>
+        <w:rPr>
+          <w:rFonts w:ascii="Consolas" w:hAnsi="Consolas" w:cs="Consolas"/>
+          <w:color w:val="000000"/>
+          <w:sz w:val="19"/>
+          <w:szCs w:val="19"/>
+          <w:highlight w:val="white"/>
+        </w:rPr>
+        <w:t>"</w:t>
+      </w:r>
+      <w:r>
+        <w:rPr>
+          <w:rFonts w:ascii="Consolas" w:hAnsi="Consolas" w:cs="Consolas"/>
+          <w:color w:val="0000FF"/>
+          <w:sz w:val="19"/>
+          <w:szCs w:val="19"/>
+          <w:highlight w:val="white"/>
+        </w:rPr>
+        <w:t>288</w:t>
+      </w:r>
+      <w:r>
+        <w:rPr>
+          <w:rFonts w:ascii="Consolas" w:hAnsi="Consolas" w:cs="Consolas"/>
+          <w:color w:val="000000"/>
+          <w:sz w:val="19"/>
+          <w:szCs w:val="19"/>
+          <w:highlight w:val="white"/>
+        </w:rPr>
+        <w:t>"</w:t>
+      </w:r>
+      <w:r>
+        <w:rPr>
+          <w:rFonts w:ascii="Consolas" w:hAnsi="Consolas" w:cs="Consolas"/>
+          <w:color w:val="0000FF"/>
+          <w:sz w:val="19"/>
+          <w:szCs w:val="19"/>
+          <w:highlight w:val="white"/>
+        </w:rPr>
+        <w:t xml:space="preserve"> </w:t>
+      </w:r>
+      <w:r>
+        <w:rPr>
+          <w:rFonts w:ascii="Consolas" w:hAnsi="Consolas" w:cs="Consolas"/>
+          <w:color w:val="FF0000"/>
+          <w:sz w:val="19"/>
+          <w:szCs w:val="19"/>
+          <w:highlight w:val="white"/>
+        </w:rPr>
+        <w:t>height</w:t>
+      </w:r>
+      <w:r>
+        <w:rPr>
+          <w:rFonts w:ascii="Consolas" w:hAnsi="Consolas" w:cs="Consolas"/>
+          <w:color w:val="0000FF"/>
+          <w:sz w:val="19"/>
+          <w:szCs w:val="19"/>
+          <w:highlight w:val="white"/>
+        </w:rPr>
+        <w:t>=</w:t>
+      </w:r>
+      <w:r>
+        <w:rPr>
+          <w:rFonts w:ascii="Consolas" w:hAnsi="Consolas" w:cs="Consolas"/>
+          <w:color w:val="000000"/>
+          <w:sz w:val="19"/>
+          <w:szCs w:val="19"/>
+          <w:highlight w:val="white"/>
+        </w:rPr>
+        <w:t>"</w:t>
+      </w:r>
+      <w:r>
+        <w:rPr>
+          <w:rFonts w:ascii="Consolas" w:hAnsi="Consolas" w:cs="Consolas"/>
+          <w:color w:val="0000FF"/>
+          <w:sz w:val="19"/>
+          <w:szCs w:val="19"/>
+          <w:highlight w:val="white"/>
+        </w:rPr>
+        <w:t>576</w:t>
+      </w:r>
+      <w:r>
+        <w:rPr>
+          <w:rFonts w:ascii="Consolas" w:hAnsi="Consolas" w:cs="Consolas"/>
+          <w:color w:val="000000"/>
+          <w:sz w:val="19"/>
+          <w:szCs w:val="19"/>
+          <w:highlight w:val="white"/>
+        </w:rPr>
+        <w:t>"</w:t>
+      </w:r>
+      <w:r>
+        <w:rPr>
+          <w:rFonts w:ascii="Consolas" w:hAnsi="Consolas" w:cs="Consolas"/>
+          <w:color w:val="0000FF"/>
+          <w:sz w:val="19"/>
+          <w:szCs w:val="19"/>
+          <w:highlight w:val="white"/>
+        </w:rPr>
+        <w:t>/&gt;</w:t>
+      </w:r>
+    </w:p>
+    <w:p>
+      <w:r>
+        <w:rPr>
+          <w:rFonts w:ascii="Consolas" w:hAnsi="Consolas" w:cs="Consolas"/>
+          <w:color w:val="0000FF"/>
+          <w:sz w:val="19"/>
+          <w:szCs w:val="19"/>
+          <w:highlight w:val="white"/>
+        </w:rPr>
+        <w:t xml:space="preserve"> &lt;/</w:t>
+      </w:r>
+      <w:r>
+        <w:rPr>
+          <w:rFonts w:ascii="Consolas" w:hAnsi="Consolas" w:cs="Consolas"/>
+          <w:color w:val="A31515"/>
+          <w:sz w:val="19"/>
+          <w:szCs w:val="19"/>
+          <w:highlight w:val="white"/>
+        </w:rPr>
+        <w:t>imagelayer</w:t>
+      </w:r>
+      <w:r>
+        <w:rPr>
+          <w:rFonts w:ascii="Consolas" w:hAnsi="Consolas" w:cs="Consolas"/>
+          <w:color w:val="0000FF"/>
+          <w:sz w:val="19"/>
+          <w:szCs w:val="19"/>
+          <w:highlight w:val="white"/>
+        </w:rPr>
+        <w:t>&gt;</w:t>
+      </w:r>
+    </w:p>
     <w:p>
       <w:pPr>
         <w:pStyle w:val="Heading2"/>
@@ -73,11 +755,1772 @@
       </w:r>
     </w:p>
     <w:p>
-      <w:r>
-        <w:t>In Unity Create</w:t>
-      </w:r>
-    </w:p>
-    <w:p/>
+      <w:pPr>
+        <w:pStyle w:val="Heading3"/>
+      </w:pPr>
+      <w:r>
+        <w:t>TMXImageLayer.cs</w:t>
+      </w:r>
+    </w:p>
+    <w:p>
+      <w:pPr>
+        <w:autoSpaceDE w:val="0"/>
+        <w:autoSpaceDN w:val="0"/>
+        <w:adjustRightInd w:val="0"/>
+        <w:spacing w:after="0" w:line="240" w:lineRule="auto"/>
+        <w:rPr>
+          <w:rFonts w:ascii="Consolas" w:hAnsi="Consolas" w:cs="Consolas"/>
+          <w:color w:val="000000"/>
+          <w:sz w:val="19"/>
+          <w:szCs w:val="19"/>
+          <w:highlight w:val="white"/>
+        </w:rPr>
+      </w:pPr>
+      <w:r>
+        <w:rPr>
+          <w:rFonts w:ascii="Consolas" w:hAnsi="Consolas" w:cs="Consolas"/>
+          <w:color w:val="0000FF"/>
+          <w:sz w:val="19"/>
+          <w:szCs w:val="19"/>
+          <w:highlight w:val="white"/>
+        </w:rPr>
+        <w:t>namespace</w:t>
+      </w:r>
+      <w:r>
+        <w:rPr>
+          <w:rFonts w:ascii="Consolas" w:hAnsi="Consolas" w:cs="Consolas"/>
+          <w:color w:val="000000"/>
+          <w:sz w:val="19"/>
+          <w:szCs w:val="19"/>
+          <w:highlight w:val="white"/>
+        </w:rPr>
+        <w:t xml:space="preserve"> TileMapXML.Layers</w:t>
+      </w:r>
+    </w:p>
+    <w:p>
+      <w:pPr>
+        <w:autoSpaceDE w:val="0"/>
+        <w:autoSpaceDN w:val="0"/>
+        <w:adjustRightInd w:val="0"/>
+        <w:spacing w:after="0" w:line="240" w:lineRule="auto"/>
+        <w:rPr>
+          <w:rFonts w:ascii="Consolas" w:hAnsi="Consolas" w:cs="Consolas"/>
+          <w:color w:val="000000"/>
+          <w:sz w:val="19"/>
+          <w:szCs w:val="19"/>
+          <w:highlight w:val="white"/>
+        </w:rPr>
+      </w:pPr>
+      <w:r>
+        <w:rPr>
+          <w:rFonts w:ascii="Consolas" w:hAnsi="Consolas" w:cs="Consolas"/>
+          <w:color w:val="000000"/>
+          <w:sz w:val="19"/>
+          <w:szCs w:val="19"/>
+          <w:highlight w:val="white"/>
+        </w:rPr>
+        <w:t>{</w:t>
+      </w:r>
+    </w:p>
+    <w:p>
+      <w:pPr>
+        <w:autoSpaceDE w:val="0"/>
+        <w:autoSpaceDN w:val="0"/>
+        <w:adjustRightInd w:val="0"/>
+        <w:spacing w:after="0" w:line="240" w:lineRule="auto"/>
+        <w:rPr>
+          <w:rFonts w:ascii="Consolas" w:hAnsi="Consolas" w:cs="Consolas"/>
+          <w:color w:val="000000"/>
+          <w:sz w:val="19"/>
+          <w:szCs w:val="19"/>
+          <w:highlight w:val="white"/>
+        </w:rPr>
+      </w:pPr>
+      <w:r>
+        <w:rPr>
+          <w:rFonts w:ascii="Consolas" w:hAnsi="Consolas" w:cs="Consolas"/>
+          <w:color w:val="000000"/>
+          <w:sz w:val="19"/>
+          <w:szCs w:val="19"/>
+          <w:highlight w:val="white"/>
+        </w:rPr>
+        <w:t xml:space="preserve">    </w:t>
+      </w:r>
+      <w:r>
+        <w:rPr>
+          <w:rFonts w:ascii="Consolas" w:hAnsi="Consolas" w:cs="Consolas"/>
+          <w:color w:val="808080"/>
+          <w:sz w:val="19"/>
+          <w:szCs w:val="19"/>
+          <w:highlight w:val="white"/>
+        </w:rPr>
+        <w:t>///</w:t>
+      </w:r>
+      <w:r>
+        <w:rPr>
+          <w:rFonts w:ascii="Consolas" w:hAnsi="Consolas" w:cs="Consolas"/>
+          <w:color w:val="008000"/>
+          <w:sz w:val="19"/>
+          <w:szCs w:val="19"/>
+          <w:highlight w:val="white"/>
+        </w:rPr>
+        <w:t xml:space="preserve"> </w:t>
+      </w:r>
+      <w:r>
+        <w:rPr>
+          <w:rFonts w:ascii="Consolas" w:hAnsi="Consolas" w:cs="Consolas"/>
+          <w:color w:val="808080"/>
+          <w:sz w:val="19"/>
+          <w:szCs w:val="19"/>
+          <w:highlight w:val="white"/>
+        </w:rPr>
+        <w:t>&lt;summary&gt;</w:t>
+      </w:r>
+    </w:p>
+    <w:p>
+      <w:pPr>
+        <w:autoSpaceDE w:val="0"/>
+        <w:autoSpaceDN w:val="0"/>
+        <w:adjustRightInd w:val="0"/>
+        <w:spacing w:after="0" w:line="240" w:lineRule="auto"/>
+        <w:rPr>
+          <w:rFonts w:ascii="Consolas" w:hAnsi="Consolas" w:cs="Consolas"/>
+          <w:color w:val="000000"/>
+          <w:sz w:val="19"/>
+          <w:szCs w:val="19"/>
+          <w:highlight w:val="white"/>
+        </w:rPr>
+      </w:pPr>
+      <w:r>
+        <w:rPr>
+          <w:rFonts w:ascii="Consolas" w:hAnsi="Consolas" w:cs="Consolas"/>
+          <w:color w:val="000000"/>
+          <w:sz w:val="19"/>
+          <w:szCs w:val="19"/>
+          <w:highlight w:val="white"/>
+        </w:rPr>
+        <w:t xml:space="preserve">    </w:t>
+      </w:r>
+      <w:r>
+        <w:rPr>
+          <w:rFonts w:ascii="Consolas" w:hAnsi="Consolas" w:cs="Consolas"/>
+          <w:color w:val="808080"/>
+          <w:sz w:val="19"/>
+          <w:szCs w:val="19"/>
+          <w:highlight w:val="white"/>
+        </w:rPr>
+        <w:t>///</w:t>
+      </w:r>
+      <w:r>
+        <w:rPr>
+          <w:rFonts w:ascii="Consolas" w:hAnsi="Consolas" w:cs="Consolas"/>
+          <w:color w:val="008000"/>
+          <w:sz w:val="19"/>
+          <w:szCs w:val="19"/>
+          <w:highlight w:val="white"/>
+        </w:rPr>
+        <w:t xml:space="preserve"> </w:t>
+      </w:r>
+      <w:r>
+        <w:rPr>
+          <w:rFonts w:ascii="Consolas" w:hAnsi="Consolas" w:cs="Consolas"/>
+          <w:color w:val="808080"/>
+          <w:sz w:val="19"/>
+          <w:szCs w:val="19"/>
+          <w:highlight w:val="white"/>
+        </w:rPr>
+        <w:t>&lt;imagelayer&gt;</w:t>
+      </w:r>
+    </w:p>
+    <w:p>
+      <w:pPr>
+        <w:autoSpaceDE w:val="0"/>
+        <w:autoSpaceDN w:val="0"/>
+        <w:adjustRightInd w:val="0"/>
+        <w:spacing w:after="0" w:line="240" w:lineRule="auto"/>
+        <w:rPr>
+          <w:rFonts w:ascii="Consolas" w:hAnsi="Consolas" w:cs="Consolas"/>
+          <w:color w:val="000000"/>
+          <w:sz w:val="19"/>
+          <w:szCs w:val="19"/>
+          <w:highlight w:val="white"/>
+        </w:rPr>
+      </w:pPr>
+      <w:r>
+        <w:rPr>
+          <w:rFonts w:ascii="Consolas" w:hAnsi="Consolas" w:cs="Consolas"/>
+          <w:color w:val="000000"/>
+          <w:sz w:val="19"/>
+          <w:szCs w:val="19"/>
+          <w:highlight w:val="white"/>
+        </w:rPr>
+        <w:t xml:space="preserve">    </w:t>
+      </w:r>
+      <w:r>
+        <w:rPr>
+          <w:rFonts w:ascii="Consolas" w:hAnsi="Consolas" w:cs="Consolas"/>
+          <w:color w:val="808080"/>
+          <w:sz w:val="19"/>
+          <w:szCs w:val="19"/>
+          <w:highlight w:val="white"/>
+        </w:rPr>
+        <w:t>///</w:t>
+      </w:r>
+      <w:r>
+        <w:rPr>
+          <w:rFonts w:ascii="Consolas" w:hAnsi="Consolas" w:cs="Consolas"/>
+          <w:color w:val="008000"/>
+          <w:sz w:val="19"/>
+          <w:szCs w:val="19"/>
+          <w:highlight w:val="white"/>
+        </w:rPr>
+        <w:t xml:space="preserve"> •</w:t>
+      </w:r>
+      <w:r>
+        <w:rPr>
+          <w:rFonts w:ascii="Consolas" w:hAnsi="Consolas" w:cs="Consolas"/>
+          <w:color w:val="008000"/>
+          <w:sz w:val="19"/>
+          <w:szCs w:val="19"/>
+          <w:highlight w:val="white"/>
+        </w:rPr>
+        <w:tab/>
+        <w:t>name: The name of the image layer.</w:t>
+      </w:r>
+    </w:p>
+    <w:p>
+      <w:pPr>
+        <w:autoSpaceDE w:val="0"/>
+        <w:autoSpaceDN w:val="0"/>
+        <w:adjustRightInd w:val="0"/>
+        <w:spacing w:after="0" w:line="240" w:lineRule="auto"/>
+        <w:rPr>
+          <w:rFonts w:ascii="Consolas" w:hAnsi="Consolas" w:cs="Consolas"/>
+          <w:color w:val="000000"/>
+          <w:sz w:val="19"/>
+          <w:szCs w:val="19"/>
+          <w:highlight w:val="white"/>
+        </w:rPr>
+      </w:pPr>
+      <w:r>
+        <w:rPr>
+          <w:rFonts w:ascii="Consolas" w:hAnsi="Consolas" w:cs="Consolas"/>
+          <w:color w:val="000000"/>
+          <w:sz w:val="19"/>
+          <w:szCs w:val="19"/>
+          <w:highlight w:val="white"/>
+        </w:rPr>
+        <w:t xml:space="preserve">    </w:t>
+      </w:r>
+      <w:r>
+        <w:rPr>
+          <w:rFonts w:ascii="Consolas" w:hAnsi="Consolas" w:cs="Consolas"/>
+          <w:color w:val="808080"/>
+          <w:sz w:val="19"/>
+          <w:szCs w:val="19"/>
+          <w:highlight w:val="white"/>
+        </w:rPr>
+        <w:t>///</w:t>
+      </w:r>
+      <w:r>
+        <w:rPr>
+          <w:rFonts w:ascii="Consolas" w:hAnsi="Consolas" w:cs="Consolas"/>
+          <w:color w:val="008000"/>
+          <w:sz w:val="19"/>
+          <w:szCs w:val="19"/>
+          <w:highlight w:val="white"/>
+        </w:rPr>
+        <w:t xml:space="preserve"> •</w:t>
+      </w:r>
+      <w:r>
+        <w:rPr>
+          <w:rFonts w:ascii="Consolas" w:hAnsi="Consolas" w:cs="Consolas"/>
+          <w:color w:val="008000"/>
+          <w:sz w:val="19"/>
+          <w:szCs w:val="19"/>
+          <w:highlight w:val="white"/>
+        </w:rPr>
+        <w:tab/>
+        <w:t>offsetx: Rendering offset of the image layer in pixels.Defaults to 0. (since 0.15)</w:t>
+      </w:r>
+    </w:p>
+    <w:p>
+      <w:pPr>
+        <w:autoSpaceDE w:val="0"/>
+        <w:autoSpaceDN w:val="0"/>
+        <w:adjustRightInd w:val="0"/>
+        <w:spacing w:after="0" w:line="240" w:lineRule="auto"/>
+        <w:rPr>
+          <w:rFonts w:ascii="Consolas" w:hAnsi="Consolas" w:cs="Consolas"/>
+          <w:color w:val="000000"/>
+          <w:sz w:val="19"/>
+          <w:szCs w:val="19"/>
+          <w:highlight w:val="white"/>
+        </w:rPr>
+      </w:pPr>
+      <w:r>
+        <w:rPr>
+          <w:rFonts w:ascii="Consolas" w:hAnsi="Consolas" w:cs="Consolas"/>
+          <w:color w:val="000000"/>
+          <w:sz w:val="19"/>
+          <w:szCs w:val="19"/>
+          <w:highlight w:val="white"/>
+        </w:rPr>
+        <w:t xml:space="preserve">    </w:t>
+      </w:r>
+      <w:r>
+        <w:rPr>
+          <w:rFonts w:ascii="Consolas" w:hAnsi="Consolas" w:cs="Consolas"/>
+          <w:color w:val="808080"/>
+          <w:sz w:val="19"/>
+          <w:szCs w:val="19"/>
+          <w:highlight w:val="white"/>
+        </w:rPr>
+        <w:t>///</w:t>
+      </w:r>
+      <w:r>
+        <w:rPr>
+          <w:rFonts w:ascii="Consolas" w:hAnsi="Consolas" w:cs="Consolas"/>
+          <w:color w:val="008000"/>
+          <w:sz w:val="19"/>
+          <w:szCs w:val="19"/>
+          <w:highlight w:val="white"/>
+        </w:rPr>
+        <w:t xml:space="preserve"> •</w:t>
+      </w:r>
+      <w:r>
+        <w:rPr>
+          <w:rFonts w:ascii="Consolas" w:hAnsi="Consolas" w:cs="Consolas"/>
+          <w:color w:val="008000"/>
+          <w:sz w:val="19"/>
+          <w:szCs w:val="19"/>
+          <w:highlight w:val="white"/>
+        </w:rPr>
+        <w:tab/>
+        <w:t>offsety: Rendering offset of the image layer in pixels.Defaults to 0. (since 0.15)</w:t>
+      </w:r>
+    </w:p>
+    <w:p>
+      <w:pPr>
+        <w:autoSpaceDE w:val="0"/>
+        <w:autoSpaceDN w:val="0"/>
+        <w:adjustRightInd w:val="0"/>
+        <w:spacing w:after="0" w:line="240" w:lineRule="auto"/>
+        <w:rPr>
+          <w:rFonts w:ascii="Consolas" w:hAnsi="Consolas" w:cs="Consolas"/>
+          <w:color w:val="000000"/>
+          <w:sz w:val="19"/>
+          <w:szCs w:val="19"/>
+          <w:highlight w:val="white"/>
+        </w:rPr>
+      </w:pPr>
+      <w:r>
+        <w:rPr>
+          <w:rFonts w:ascii="Consolas" w:hAnsi="Consolas" w:cs="Consolas"/>
+          <w:color w:val="000000"/>
+          <w:sz w:val="19"/>
+          <w:szCs w:val="19"/>
+          <w:highlight w:val="white"/>
+        </w:rPr>
+        <w:t xml:space="preserve">    </w:t>
+      </w:r>
+      <w:r>
+        <w:rPr>
+          <w:rFonts w:ascii="Consolas" w:hAnsi="Consolas" w:cs="Consolas"/>
+          <w:color w:val="808080"/>
+          <w:sz w:val="19"/>
+          <w:szCs w:val="19"/>
+          <w:highlight w:val="white"/>
+        </w:rPr>
+        <w:t>///</w:t>
+      </w:r>
+      <w:r>
+        <w:rPr>
+          <w:rFonts w:ascii="Consolas" w:hAnsi="Consolas" w:cs="Consolas"/>
+          <w:color w:val="008000"/>
+          <w:sz w:val="19"/>
+          <w:szCs w:val="19"/>
+          <w:highlight w:val="white"/>
+        </w:rPr>
+        <w:t xml:space="preserve"> •</w:t>
+      </w:r>
+      <w:r>
+        <w:rPr>
+          <w:rFonts w:ascii="Consolas" w:hAnsi="Consolas" w:cs="Consolas"/>
+          <w:color w:val="008000"/>
+          <w:sz w:val="19"/>
+          <w:szCs w:val="19"/>
+          <w:highlight w:val="white"/>
+        </w:rPr>
+        <w:tab/>
+        <w:t>x: The x position of the image layer in pixels. (deprecated since 0.15)</w:t>
+      </w:r>
+    </w:p>
+    <w:p>
+      <w:pPr>
+        <w:autoSpaceDE w:val="0"/>
+        <w:autoSpaceDN w:val="0"/>
+        <w:adjustRightInd w:val="0"/>
+        <w:spacing w:after="0" w:line="240" w:lineRule="auto"/>
+        <w:rPr>
+          <w:rFonts w:ascii="Consolas" w:hAnsi="Consolas" w:cs="Consolas"/>
+          <w:color w:val="000000"/>
+          <w:sz w:val="19"/>
+          <w:szCs w:val="19"/>
+          <w:highlight w:val="white"/>
+        </w:rPr>
+      </w:pPr>
+      <w:r>
+        <w:rPr>
+          <w:rFonts w:ascii="Consolas" w:hAnsi="Consolas" w:cs="Consolas"/>
+          <w:color w:val="000000"/>
+          <w:sz w:val="19"/>
+          <w:szCs w:val="19"/>
+          <w:highlight w:val="white"/>
+        </w:rPr>
+        <w:t xml:space="preserve">    </w:t>
+      </w:r>
+      <w:r>
+        <w:rPr>
+          <w:rFonts w:ascii="Consolas" w:hAnsi="Consolas" w:cs="Consolas"/>
+          <w:color w:val="808080"/>
+          <w:sz w:val="19"/>
+          <w:szCs w:val="19"/>
+          <w:highlight w:val="white"/>
+        </w:rPr>
+        <w:t>///</w:t>
+      </w:r>
+      <w:r>
+        <w:rPr>
+          <w:rFonts w:ascii="Consolas" w:hAnsi="Consolas" w:cs="Consolas"/>
+          <w:color w:val="008000"/>
+          <w:sz w:val="19"/>
+          <w:szCs w:val="19"/>
+          <w:highlight w:val="white"/>
+        </w:rPr>
+        <w:t xml:space="preserve"> •</w:t>
+      </w:r>
+      <w:r>
+        <w:rPr>
+          <w:rFonts w:ascii="Consolas" w:hAnsi="Consolas" w:cs="Consolas"/>
+          <w:color w:val="008000"/>
+          <w:sz w:val="19"/>
+          <w:szCs w:val="19"/>
+          <w:highlight w:val="white"/>
+        </w:rPr>
+        <w:tab/>
+        <w:t>y: The y position of the image layer in pixels. (deprecated since 0.15)</w:t>
+      </w:r>
+    </w:p>
+    <w:p>
+      <w:pPr>
+        <w:autoSpaceDE w:val="0"/>
+        <w:autoSpaceDN w:val="0"/>
+        <w:adjustRightInd w:val="0"/>
+        <w:spacing w:after="0" w:line="240" w:lineRule="auto"/>
+        <w:rPr>
+          <w:rFonts w:ascii="Consolas" w:hAnsi="Consolas" w:cs="Consolas"/>
+          <w:color w:val="000000"/>
+          <w:sz w:val="19"/>
+          <w:szCs w:val="19"/>
+          <w:highlight w:val="white"/>
+        </w:rPr>
+      </w:pPr>
+      <w:r>
+        <w:rPr>
+          <w:rFonts w:ascii="Consolas" w:hAnsi="Consolas" w:cs="Consolas"/>
+          <w:color w:val="000000"/>
+          <w:sz w:val="19"/>
+          <w:szCs w:val="19"/>
+          <w:highlight w:val="white"/>
+        </w:rPr>
+        <w:t xml:space="preserve">    </w:t>
+      </w:r>
+      <w:r>
+        <w:rPr>
+          <w:rFonts w:ascii="Consolas" w:hAnsi="Consolas" w:cs="Consolas"/>
+          <w:color w:val="808080"/>
+          <w:sz w:val="19"/>
+          <w:szCs w:val="19"/>
+          <w:highlight w:val="white"/>
+        </w:rPr>
+        <w:t>///</w:t>
+      </w:r>
+      <w:r>
+        <w:rPr>
+          <w:rFonts w:ascii="Consolas" w:hAnsi="Consolas" w:cs="Consolas"/>
+          <w:color w:val="008000"/>
+          <w:sz w:val="19"/>
+          <w:szCs w:val="19"/>
+          <w:highlight w:val="white"/>
+        </w:rPr>
+        <w:t xml:space="preserve"> •</w:t>
+      </w:r>
+      <w:r>
+        <w:rPr>
+          <w:rFonts w:ascii="Consolas" w:hAnsi="Consolas" w:cs="Consolas"/>
+          <w:color w:val="008000"/>
+          <w:sz w:val="19"/>
+          <w:szCs w:val="19"/>
+          <w:highlight w:val="white"/>
+        </w:rPr>
+        <w:tab/>
+        <w:t>width: The width of the image layer in tiles.Meaningless.</w:t>
+      </w:r>
+    </w:p>
+    <w:p>
+      <w:pPr>
+        <w:autoSpaceDE w:val="0"/>
+        <w:autoSpaceDN w:val="0"/>
+        <w:adjustRightInd w:val="0"/>
+        <w:spacing w:after="0" w:line="240" w:lineRule="auto"/>
+        <w:rPr>
+          <w:rFonts w:ascii="Consolas" w:hAnsi="Consolas" w:cs="Consolas"/>
+          <w:color w:val="000000"/>
+          <w:sz w:val="19"/>
+          <w:szCs w:val="19"/>
+          <w:highlight w:val="white"/>
+        </w:rPr>
+      </w:pPr>
+      <w:r>
+        <w:rPr>
+          <w:rFonts w:ascii="Consolas" w:hAnsi="Consolas" w:cs="Consolas"/>
+          <w:color w:val="000000"/>
+          <w:sz w:val="19"/>
+          <w:szCs w:val="19"/>
+          <w:highlight w:val="white"/>
+        </w:rPr>
+        <w:t xml:space="preserve">    </w:t>
+      </w:r>
+      <w:r>
+        <w:rPr>
+          <w:rFonts w:ascii="Consolas" w:hAnsi="Consolas" w:cs="Consolas"/>
+          <w:color w:val="808080"/>
+          <w:sz w:val="19"/>
+          <w:szCs w:val="19"/>
+          <w:highlight w:val="white"/>
+        </w:rPr>
+        <w:t>///</w:t>
+      </w:r>
+      <w:r>
+        <w:rPr>
+          <w:rFonts w:ascii="Consolas" w:hAnsi="Consolas" w:cs="Consolas"/>
+          <w:color w:val="008000"/>
+          <w:sz w:val="19"/>
+          <w:szCs w:val="19"/>
+          <w:highlight w:val="white"/>
+        </w:rPr>
+        <w:t xml:space="preserve"> •</w:t>
+      </w:r>
+      <w:r>
+        <w:rPr>
+          <w:rFonts w:ascii="Consolas" w:hAnsi="Consolas" w:cs="Consolas"/>
+          <w:color w:val="008000"/>
+          <w:sz w:val="19"/>
+          <w:szCs w:val="19"/>
+          <w:highlight w:val="white"/>
+        </w:rPr>
+        <w:tab/>
+        <w:t>height: The height of the image layer in tiles.Meaningless.</w:t>
+      </w:r>
+    </w:p>
+    <w:p>
+      <w:pPr>
+        <w:autoSpaceDE w:val="0"/>
+        <w:autoSpaceDN w:val="0"/>
+        <w:adjustRightInd w:val="0"/>
+        <w:spacing w:after="0" w:line="240" w:lineRule="auto"/>
+        <w:rPr>
+          <w:rFonts w:ascii="Consolas" w:hAnsi="Consolas" w:cs="Consolas"/>
+          <w:color w:val="000000"/>
+          <w:sz w:val="19"/>
+          <w:szCs w:val="19"/>
+          <w:highlight w:val="white"/>
+        </w:rPr>
+      </w:pPr>
+      <w:r>
+        <w:rPr>
+          <w:rFonts w:ascii="Consolas" w:hAnsi="Consolas" w:cs="Consolas"/>
+          <w:color w:val="000000"/>
+          <w:sz w:val="19"/>
+          <w:szCs w:val="19"/>
+          <w:highlight w:val="white"/>
+        </w:rPr>
+        <w:t xml:space="preserve">    </w:t>
+      </w:r>
+      <w:r>
+        <w:rPr>
+          <w:rFonts w:ascii="Consolas" w:hAnsi="Consolas" w:cs="Consolas"/>
+          <w:color w:val="808080"/>
+          <w:sz w:val="19"/>
+          <w:szCs w:val="19"/>
+          <w:highlight w:val="white"/>
+        </w:rPr>
+        <w:t>///</w:t>
+      </w:r>
+      <w:r>
+        <w:rPr>
+          <w:rFonts w:ascii="Consolas" w:hAnsi="Consolas" w:cs="Consolas"/>
+          <w:color w:val="008000"/>
+          <w:sz w:val="19"/>
+          <w:szCs w:val="19"/>
+          <w:highlight w:val="white"/>
+        </w:rPr>
+        <w:t xml:space="preserve"> •</w:t>
+      </w:r>
+      <w:r>
+        <w:rPr>
+          <w:rFonts w:ascii="Consolas" w:hAnsi="Consolas" w:cs="Consolas"/>
+          <w:color w:val="008000"/>
+          <w:sz w:val="19"/>
+          <w:szCs w:val="19"/>
+          <w:highlight w:val="white"/>
+        </w:rPr>
+        <w:tab/>
+        <w:t>opacity: The opacity of the layer as a value from 0 to 1. Defaults to 1.</w:t>
+      </w:r>
+    </w:p>
+    <w:p>
+      <w:pPr>
+        <w:autoSpaceDE w:val="0"/>
+        <w:autoSpaceDN w:val="0"/>
+        <w:adjustRightInd w:val="0"/>
+        <w:spacing w:after="0" w:line="240" w:lineRule="auto"/>
+        <w:rPr>
+          <w:rFonts w:ascii="Consolas" w:hAnsi="Consolas" w:cs="Consolas"/>
+          <w:color w:val="000000"/>
+          <w:sz w:val="19"/>
+          <w:szCs w:val="19"/>
+          <w:highlight w:val="white"/>
+        </w:rPr>
+      </w:pPr>
+      <w:r>
+        <w:rPr>
+          <w:rFonts w:ascii="Consolas" w:hAnsi="Consolas" w:cs="Consolas"/>
+          <w:color w:val="000000"/>
+          <w:sz w:val="19"/>
+          <w:szCs w:val="19"/>
+          <w:highlight w:val="white"/>
+        </w:rPr>
+        <w:t xml:space="preserve">    </w:t>
+      </w:r>
+      <w:r>
+        <w:rPr>
+          <w:rFonts w:ascii="Consolas" w:hAnsi="Consolas" w:cs="Consolas"/>
+          <w:color w:val="808080"/>
+          <w:sz w:val="19"/>
+          <w:szCs w:val="19"/>
+          <w:highlight w:val="white"/>
+        </w:rPr>
+        <w:t>///</w:t>
+      </w:r>
+      <w:r>
+        <w:rPr>
+          <w:rFonts w:ascii="Consolas" w:hAnsi="Consolas" w:cs="Consolas"/>
+          <w:color w:val="008000"/>
+          <w:sz w:val="19"/>
+          <w:szCs w:val="19"/>
+          <w:highlight w:val="white"/>
+        </w:rPr>
+        <w:t xml:space="preserve"> •</w:t>
+      </w:r>
+      <w:r>
+        <w:rPr>
+          <w:rFonts w:ascii="Consolas" w:hAnsi="Consolas" w:cs="Consolas"/>
+          <w:color w:val="008000"/>
+          <w:sz w:val="19"/>
+          <w:szCs w:val="19"/>
+          <w:highlight w:val="white"/>
+        </w:rPr>
+        <w:tab/>
+        <w:t>visible: Whether the layer is shown(1) or hidden(0). Defaults to 1.</w:t>
+      </w:r>
+    </w:p>
+    <w:p>
+      <w:pPr>
+        <w:autoSpaceDE w:val="0"/>
+        <w:autoSpaceDN w:val="0"/>
+        <w:adjustRightInd w:val="0"/>
+        <w:spacing w:after="0" w:line="240" w:lineRule="auto"/>
+        <w:rPr>
+          <w:rFonts w:ascii="Consolas" w:hAnsi="Consolas" w:cs="Consolas"/>
+          <w:color w:val="000000"/>
+          <w:sz w:val="19"/>
+          <w:szCs w:val="19"/>
+          <w:highlight w:val="white"/>
+        </w:rPr>
+      </w:pPr>
+      <w:r>
+        <w:rPr>
+          <w:rFonts w:ascii="Consolas" w:hAnsi="Consolas" w:cs="Consolas"/>
+          <w:color w:val="000000"/>
+          <w:sz w:val="19"/>
+          <w:szCs w:val="19"/>
+          <w:highlight w:val="white"/>
+        </w:rPr>
+        <w:t xml:space="preserve">    </w:t>
+      </w:r>
+      <w:r>
+        <w:rPr>
+          <w:rFonts w:ascii="Consolas" w:hAnsi="Consolas" w:cs="Consolas"/>
+          <w:color w:val="808080"/>
+          <w:sz w:val="19"/>
+          <w:szCs w:val="19"/>
+          <w:highlight w:val="white"/>
+        </w:rPr>
+        <w:t>///</w:t>
+      </w:r>
+      <w:r>
+        <w:rPr>
+          <w:rFonts w:ascii="Consolas" w:hAnsi="Consolas" w:cs="Consolas"/>
+          <w:color w:val="008000"/>
+          <w:sz w:val="19"/>
+          <w:szCs w:val="19"/>
+          <w:highlight w:val="white"/>
+        </w:rPr>
+        <w:t xml:space="preserve"> </w:t>
+      </w:r>
+    </w:p>
+    <w:p>
+      <w:pPr>
+        <w:autoSpaceDE w:val="0"/>
+        <w:autoSpaceDN w:val="0"/>
+        <w:adjustRightInd w:val="0"/>
+        <w:spacing w:after="0" w:line="240" w:lineRule="auto"/>
+        <w:rPr>
+          <w:rFonts w:ascii="Consolas" w:hAnsi="Consolas" w:cs="Consolas"/>
+          <w:color w:val="000000"/>
+          <w:sz w:val="19"/>
+          <w:szCs w:val="19"/>
+          <w:highlight w:val="white"/>
+        </w:rPr>
+      </w:pPr>
+      <w:r>
+        <w:rPr>
+          <w:rFonts w:ascii="Consolas" w:hAnsi="Consolas" w:cs="Consolas"/>
+          <w:color w:val="000000"/>
+          <w:sz w:val="19"/>
+          <w:szCs w:val="19"/>
+          <w:highlight w:val="white"/>
+        </w:rPr>
+        <w:t xml:space="preserve">    </w:t>
+      </w:r>
+      <w:r>
+        <w:rPr>
+          <w:rFonts w:ascii="Consolas" w:hAnsi="Consolas" w:cs="Consolas"/>
+          <w:color w:val="808080"/>
+          <w:sz w:val="19"/>
+          <w:szCs w:val="19"/>
+          <w:highlight w:val="white"/>
+        </w:rPr>
+        <w:t>///</w:t>
+      </w:r>
+      <w:r>
+        <w:rPr>
+          <w:rFonts w:ascii="Consolas" w:hAnsi="Consolas" w:cs="Consolas"/>
+          <w:color w:val="008000"/>
+          <w:sz w:val="19"/>
+          <w:szCs w:val="19"/>
+          <w:highlight w:val="white"/>
+        </w:rPr>
+        <w:t xml:space="preserve"> A layer consisting of a single image.</w:t>
+      </w:r>
+    </w:p>
+    <w:p>
+      <w:pPr>
+        <w:autoSpaceDE w:val="0"/>
+        <w:autoSpaceDN w:val="0"/>
+        <w:adjustRightInd w:val="0"/>
+        <w:spacing w:after="0" w:line="240" w:lineRule="auto"/>
+        <w:rPr>
+          <w:rFonts w:ascii="Consolas" w:hAnsi="Consolas" w:cs="Consolas"/>
+          <w:color w:val="000000"/>
+          <w:sz w:val="19"/>
+          <w:szCs w:val="19"/>
+          <w:highlight w:val="white"/>
+        </w:rPr>
+      </w:pPr>
+      <w:r>
+        <w:rPr>
+          <w:rFonts w:ascii="Consolas" w:hAnsi="Consolas" w:cs="Consolas"/>
+          <w:color w:val="000000"/>
+          <w:sz w:val="19"/>
+          <w:szCs w:val="19"/>
+          <w:highlight w:val="white"/>
+        </w:rPr>
+        <w:t xml:space="preserve">    </w:t>
+      </w:r>
+      <w:r>
+        <w:rPr>
+          <w:rFonts w:ascii="Consolas" w:hAnsi="Consolas" w:cs="Consolas"/>
+          <w:color w:val="808080"/>
+          <w:sz w:val="19"/>
+          <w:szCs w:val="19"/>
+          <w:highlight w:val="white"/>
+        </w:rPr>
+        <w:t>///</w:t>
+      </w:r>
+      <w:r>
+        <w:rPr>
+          <w:rFonts w:ascii="Consolas" w:hAnsi="Consolas" w:cs="Consolas"/>
+          <w:color w:val="008000"/>
+          <w:sz w:val="19"/>
+          <w:szCs w:val="19"/>
+          <w:highlight w:val="white"/>
+        </w:rPr>
+        <w:t xml:space="preserve"> </w:t>
+      </w:r>
+    </w:p>
+    <w:p>
+      <w:pPr>
+        <w:autoSpaceDE w:val="0"/>
+        <w:autoSpaceDN w:val="0"/>
+        <w:adjustRightInd w:val="0"/>
+        <w:spacing w:after="0" w:line="240" w:lineRule="auto"/>
+        <w:rPr>
+          <w:rFonts w:ascii="Consolas" w:hAnsi="Consolas" w:cs="Consolas"/>
+          <w:color w:val="000000"/>
+          <w:sz w:val="19"/>
+          <w:szCs w:val="19"/>
+          <w:highlight w:val="white"/>
+        </w:rPr>
+      </w:pPr>
+      <w:r>
+        <w:rPr>
+          <w:rFonts w:ascii="Consolas" w:hAnsi="Consolas" w:cs="Consolas"/>
+          <w:color w:val="000000"/>
+          <w:sz w:val="19"/>
+          <w:szCs w:val="19"/>
+          <w:highlight w:val="white"/>
+        </w:rPr>
+        <w:lastRenderedPageBreak/>
+        <w:t xml:space="preserve">    </w:t>
+      </w:r>
+      <w:r>
+        <w:rPr>
+          <w:rFonts w:ascii="Consolas" w:hAnsi="Consolas" w:cs="Consolas"/>
+          <w:color w:val="808080"/>
+          <w:sz w:val="19"/>
+          <w:szCs w:val="19"/>
+          <w:highlight w:val="white"/>
+        </w:rPr>
+        <w:t>///</w:t>
+      </w:r>
+      <w:r>
+        <w:rPr>
+          <w:rFonts w:ascii="Consolas" w:hAnsi="Consolas" w:cs="Consolas"/>
+          <w:color w:val="008000"/>
+          <w:sz w:val="19"/>
+          <w:szCs w:val="19"/>
+          <w:highlight w:val="white"/>
+        </w:rPr>
+        <w:t xml:space="preserve"> Can contain: properties, image</w:t>
+      </w:r>
+    </w:p>
+    <w:p>
+      <w:pPr>
+        <w:autoSpaceDE w:val="0"/>
+        <w:autoSpaceDN w:val="0"/>
+        <w:adjustRightInd w:val="0"/>
+        <w:spacing w:after="0" w:line="240" w:lineRule="auto"/>
+        <w:rPr>
+          <w:rFonts w:ascii="Consolas" w:hAnsi="Consolas" w:cs="Consolas"/>
+          <w:color w:val="000000"/>
+          <w:sz w:val="19"/>
+          <w:szCs w:val="19"/>
+          <w:highlight w:val="white"/>
+        </w:rPr>
+      </w:pPr>
+      <w:r>
+        <w:rPr>
+          <w:rFonts w:ascii="Consolas" w:hAnsi="Consolas" w:cs="Consolas"/>
+          <w:color w:val="000000"/>
+          <w:sz w:val="19"/>
+          <w:szCs w:val="19"/>
+          <w:highlight w:val="white"/>
+        </w:rPr>
+        <w:t xml:space="preserve">    </w:t>
+      </w:r>
+      <w:r>
+        <w:rPr>
+          <w:rFonts w:ascii="Consolas" w:hAnsi="Consolas" w:cs="Consolas"/>
+          <w:color w:val="808080"/>
+          <w:sz w:val="19"/>
+          <w:szCs w:val="19"/>
+          <w:highlight w:val="white"/>
+        </w:rPr>
+        <w:t>///</w:t>
+      </w:r>
+      <w:r>
+        <w:rPr>
+          <w:rFonts w:ascii="Consolas" w:hAnsi="Consolas" w:cs="Consolas"/>
+          <w:color w:val="008000"/>
+          <w:sz w:val="19"/>
+          <w:szCs w:val="19"/>
+          <w:highlight w:val="white"/>
+        </w:rPr>
+        <w:t xml:space="preserve"> </w:t>
+      </w:r>
+      <w:r>
+        <w:rPr>
+          <w:rFonts w:ascii="Consolas" w:hAnsi="Consolas" w:cs="Consolas"/>
+          <w:color w:val="808080"/>
+          <w:sz w:val="19"/>
+          <w:szCs w:val="19"/>
+          <w:highlight w:val="white"/>
+        </w:rPr>
+        <w:t>&lt;/summary&gt;</w:t>
+      </w:r>
+    </w:p>
+    <w:p>
+      <w:pPr>
+        <w:autoSpaceDE w:val="0"/>
+        <w:autoSpaceDN w:val="0"/>
+        <w:adjustRightInd w:val="0"/>
+        <w:spacing w:after="0" w:line="240" w:lineRule="auto"/>
+        <w:rPr>
+          <w:rFonts w:ascii="Consolas" w:hAnsi="Consolas" w:cs="Consolas"/>
+          <w:color w:val="000000"/>
+          <w:sz w:val="19"/>
+          <w:szCs w:val="19"/>
+          <w:highlight w:val="white"/>
+        </w:rPr>
+      </w:pPr>
+      <w:r>
+        <w:rPr>
+          <w:rFonts w:ascii="Consolas" w:hAnsi="Consolas" w:cs="Consolas"/>
+          <w:color w:val="000000"/>
+          <w:sz w:val="19"/>
+          <w:szCs w:val="19"/>
+          <w:highlight w:val="white"/>
+        </w:rPr>
+        <w:t xml:space="preserve">    </w:t>
+      </w:r>
+      <w:r>
+        <w:rPr>
+          <w:rFonts w:ascii="Consolas" w:hAnsi="Consolas" w:cs="Consolas"/>
+          <w:color w:val="0000FF"/>
+          <w:sz w:val="19"/>
+          <w:szCs w:val="19"/>
+          <w:highlight w:val="white"/>
+        </w:rPr>
+        <w:t>public</w:t>
+      </w:r>
+      <w:r>
+        <w:rPr>
+          <w:rFonts w:ascii="Consolas" w:hAnsi="Consolas" w:cs="Consolas"/>
+          <w:color w:val="000000"/>
+          <w:sz w:val="19"/>
+          <w:szCs w:val="19"/>
+          <w:highlight w:val="white"/>
+        </w:rPr>
+        <w:t xml:space="preserve"> </w:t>
+      </w:r>
+      <w:r>
+        <w:rPr>
+          <w:rFonts w:ascii="Consolas" w:hAnsi="Consolas" w:cs="Consolas"/>
+          <w:color w:val="0000FF"/>
+          <w:sz w:val="19"/>
+          <w:szCs w:val="19"/>
+          <w:highlight w:val="white"/>
+        </w:rPr>
+        <w:t>class</w:t>
+      </w:r>
+      <w:r>
+        <w:rPr>
+          <w:rFonts w:ascii="Consolas" w:hAnsi="Consolas" w:cs="Consolas"/>
+          <w:color w:val="000000"/>
+          <w:sz w:val="19"/>
+          <w:szCs w:val="19"/>
+          <w:highlight w:val="white"/>
+        </w:rPr>
+        <w:t xml:space="preserve"> </w:t>
+      </w:r>
+      <w:r>
+        <w:rPr>
+          <w:rFonts w:ascii="Consolas" w:hAnsi="Consolas" w:cs="Consolas"/>
+          <w:color w:val="2B91AF"/>
+          <w:sz w:val="19"/>
+          <w:szCs w:val="19"/>
+          <w:highlight w:val="white"/>
+        </w:rPr>
+        <w:t>TMXImageLayer</w:t>
+      </w:r>
+      <w:r>
+        <w:rPr>
+          <w:rFonts w:ascii="Consolas" w:hAnsi="Consolas" w:cs="Consolas"/>
+          <w:color w:val="000000"/>
+          <w:sz w:val="19"/>
+          <w:szCs w:val="19"/>
+          <w:highlight w:val="white"/>
+        </w:rPr>
+        <w:t xml:space="preserve"> : </w:t>
+      </w:r>
+      <w:r>
+        <w:rPr>
+          <w:rFonts w:ascii="Consolas" w:hAnsi="Consolas" w:cs="Consolas"/>
+          <w:color w:val="2B91AF"/>
+          <w:sz w:val="19"/>
+          <w:szCs w:val="19"/>
+          <w:highlight w:val="white"/>
+        </w:rPr>
+        <w:t>TMXLayer</w:t>
+      </w:r>
+    </w:p>
+    <w:p>
+      <w:pPr>
+        <w:autoSpaceDE w:val="0"/>
+        <w:autoSpaceDN w:val="0"/>
+        <w:adjustRightInd w:val="0"/>
+        <w:spacing w:after="0" w:line="240" w:lineRule="auto"/>
+        <w:rPr>
+          <w:rFonts w:ascii="Consolas" w:hAnsi="Consolas" w:cs="Consolas"/>
+          <w:color w:val="000000"/>
+          <w:sz w:val="19"/>
+          <w:szCs w:val="19"/>
+          <w:highlight w:val="white"/>
+        </w:rPr>
+      </w:pPr>
+      <w:r>
+        <w:rPr>
+          <w:rFonts w:ascii="Consolas" w:hAnsi="Consolas" w:cs="Consolas"/>
+          <w:color w:val="000000"/>
+          <w:sz w:val="19"/>
+          <w:szCs w:val="19"/>
+          <w:highlight w:val="white"/>
+        </w:rPr>
+        <w:t xml:space="preserve">    {</w:t>
+      </w:r>
+    </w:p>
+    <w:p>
+      <w:pPr>
+        <w:autoSpaceDE w:val="0"/>
+        <w:autoSpaceDN w:val="0"/>
+        <w:adjustRightInd w:val="0"/>
+        <w:spacing w:after="0" w:line="240" w:lineRule="auto"/>
+        <w:rPr>
+          <w:rFonts w:ascii="Consolas" w:hAnsi="Consolas" w:cs="Consolas"/>
+          <w:color w:val="000000"/>
+          <w:sz w:val="19"/>
+          <w:szCs w:val="19"/>
+          <w:highlight w:val="white"/>
+        </w:rPr>
+      </w:pPr>
+      <w:r>
+        <w:rPr>
+          <w:rFonts w:ascii="Consolas" w:hAnsi="Consolas" w:cs="Consolas"/>
+          <w:color w:val="000000"/>
+          <w:sz w:val="19"/>
+          <w:szCs w:val="19"/>
+          <w:highlight w:val="white"/>
+        </w:rPr>
+        <w:t xml:space="preserve">        </w:t>
+      </w:r>
+      <w:r>
+        <w:rPr>
+          <w:rFonts w:ascii="Consolas" w:hAnsi="Consolas" w:cs="Consolas"/>
+          <w:color w:val="808080"/>
+          <w:sz w:val="19"/>
+          <w:szCs w:val="19"/>
+          <w:highlight w:val="white"/>
+        </w:rPr>
+        <w:t>#region</w:t>
+      </w:r>
+      <w:r>
+        <w:rPr>
+          <w:rFonts w:ascii="Consolas" w:hAnsi="Consolas" w:cs="Consolas"/>
+          <w:color w:val="000000"/>
+          <w:sz w:val="19"/>
+          <w:szCs w:val="19"/>
+          <w:highlight w:val="white"/>
+        </w:rPr>
+        <w:t xml:space="preserve"> attributes</w:t>
+      </w:r>
+    </w:p>
+    <w:p>
+      <w:pPr>
+        <w:autoSpaceDE w:val="0"/>
+        <w:autoSpaceDN w:val="0"/>
+        <w:adjustRightInd w:val="0"/>
+        <w:spacing w:after="0" w:line="240" w:lineRule="auto"/>
+        <w:rPr>
+          <w:rFonts w:ascii="Consolas" w:hAnsi="Consolas" w:cs="Consolas"/>
+          <w:color w:val="000000"/>
+          <w:sz w:val="19"/>
+          <w:szCs w:val="19"/>
+          <w:highlight w:val="white"/>
+        </w:rPr>
+      </w:pPr>
+      <w:r>
+        <w:rPr>
+          <w:rFonts w:ascii="Consolas" w:hAnsi="Consolas" w:cs="Consolas"/>
+          <w:color w:val="000000"/>
+          <w:sz w:val="19"/>
+          <w:szCs w:val="19"/>
+          <w:highlight w:val="white"/>
+        </w:rPr>
+        <w:t xml:space="preserve">        </w:t>
+      </w:r>
+      <w:r>
+        <w:rPr>
+          <w:rFonts w:ascii="Consolas" w:hAnsi="Consolas" w:cs="Consolas"/>
+          <w:color w:val="008000"/>
+          <w:sz w:val="19"/>
+          <w:szCs w:val="19"/>
+          <w:highlight w:val="white"/>
+        </w:rPr>
+        <w:t>// All are in TMXLayer</w:t>
+      </w:r>
+    </w:p>
+    <w:p>
+      <w:pPr>
+        <w:autoSpaceDE w:val="0"/>
+        <w:autoSpaceDN w:val="0"/>
+        <w:adjustRightInd w:val="0"/>
+        <w:spacing w:after="0" w:line="240" w:lineRule="auto"/>
+        <w:rPr>
+          <w:rFonts w:ascii="Consolas" w:hAnsi="Consolas" w:cs="Consolas"/>
+          <w:color w:val="000000"/>
+          <w:sz w:val="19"/>
+          <w:szCs w:val="19"/>
+          <w:highlight w:val="white"/>
+        </w:rPr>
+      </w:pPr>
+      <w:r>
+        <w:rPr>
+          <w:rFonts w:ascii="Consolas" w:hAnsi="Consolas" w:cs="Consolas"/>
+          <w:color w:val="000000"/>
+          <w:sz w:val="19"/>
+          <w:szCs w:val="19"/>
+          <w:highlight w:val="white"/>
+        </w:rPr>
+        <w:t xml:space="preserve">        </w:t>
+      </w:r>
+      <w:r>
+        <w:rPr>
+          <w:rFonts w:ascii="Consolas" w:hAnsi="Consolas" w:cs="Consolas"/>
+          <w:color w:val="808080"/>
+          <w:sz w:val="19"/>
+          <w:szCs w:val="19"/>
+          <w:highlight w:val="white"/>
+        </w:rPr>
+        <w:t>#endregion</w:t>
+      </w:r>
+    </w:p>
+    <w:p>
+      <w:pPr>
+        <w:autoSpaceDE w:val="0"/>
+        <w:autoSpaceDN w:val="0"/>
+        <w:adjustRightInd w:val="0"/>
+        <w:spacing w:after="0" w:line="240" w:lineRule="auto"/>
+        <w:rPr>
+          <w:rFonts w:ascii="Consolas" w:hAnsi="Consolas" w:cs="Consolas"/>
+          <w:color w:val="000000"/>
+          <w:sz w:val="19"/>
+          <w:szCs w:val="19"/>
+          <w:highlight w:val="white"/>
+        </w:rPr>
+      </w:pPr>
+    </w:p>
+    <w:p>
+      <w:pPr>
+        <w:autoSpaceDE w:val="0"/>
+        <w:autoSpaceDN w:val="0"/>
+        <w:adjustRightInd w:val="0"/>
+        <w:spacing w:after="0" w:line="240" w:lineRule="auto"/>
+        <w:rPr>
+          <w:rFonts w:ascii="Consolas" w:hAnsi="Consolas" w:cs="Consolas"/>
+          <w:color w:val="000000"/>
+          <w:sz w:val="19"/>
+          <w:szCs w:val="19"/>
+          <w:highlight w:val="white"/>
+        </w:rPr>
+      </w:pPr>
+      <w:r>
+        <w:rPr>
+          <w:rFonts w:ascii="Consolas" w:hAnsi="Consolas" w:cs="Consolas"/>
+          <w:color w:val="000000"/>
+          <w:sz w:val="19"/>
+          <w:szCs w:val="19"/>
+          <w:highlight w:val="white"/>
+        </w:rPr>
+        <w:t xml:space="preserve">        </w:t>
+      </w:r>
+      <w:r>
+        <w:rPr>
+          <w:rFonts w:ascii="Consolas" w:hAnsi="Consolas" w:cs="Consolas"/>
+          <w:color w:val="008000"/>
+          <w:sz w:val="19"/>
+          <w:szCs w:val="19"/>
+          <w:highlight w:val="white"/>
+        </w:rPr>
+        <w:t>// Properties is in TMXLayer</w:t>
+      </w:r>
+    </w:p>
+    <w:p>
+      <w:pPr>
+        <w:autoSpaceDE w:val="0"/>
+        <w:autoSpaceDN w:val="0"/>
+        <w:adjustRightInd w:val="0"/>
+        <w:spacing w:after="0" w:line="240" w:lineRule="auto"/>
+        <w:rPr>
+          <w:rFonts w:ascii="Consolas" w:hAnsi="Consolas" w:cs="Consolas"/>
+          <w:color w:val="000000"/>
+          <w:sz w:val="19"/>
+          <w:szCs w:val="19"/>
+          <w:highlight w:val="white"/>
+        </w:rPr>
+      </w:pPr>
+    </w:p>
+    <w:p>
+      <w:pPr>
+        <w:autoSpaceDE w:val="0"/>
+        <w:autoSpaceDN w:val="0"/>
+        <w:adjustRightInd w:val="0"/>
+        <w:spacing w:after="0" w:line="240" w:lineRule="auto"/>
+        <w:rPr>
+          <w:rFonts w:ascii="Consolas" w:hAnsi="Consolas" w:cs="Consolas"/>
+          <w:color w:val="000000"/>
+          <w:sz w:val="19"/>
+          <w:szCs w:val="19"/>
+          <w:highlight w:val="white"/>
+        </w:rPr>
+      </w:pPr>
+      <w:r>
+        <w:rPr>
+          <w:rFonts w:ascii="Consolas" w:hAnsi="Consolas" w:cs="Consolas"/>
+          <w:color w:val="000000"/>
+          <w:sz w:val="19"/>
+          <w:szCs w:val="19"/>
+          <w:highlight w:val="white"/>
+        </w:rPr>
+        <w:t xml:space="preserve">        </w:t>
+      </w:r>
+      <w:r>
+        <w:rPr>
+          <w:rFonts w:ascii="Consolas" w:hAnsi="Consolas" w:cs="Consolas"/>
+          <w:color w:val="0000FF"/>
+          <w:sz w:val="19"/>
+          <w:szCs w:val="19"/>
+          <w:highlight w:val="white"/>
+        </w:rPr>
+        <w:t>public</w:t>
+      </w:r>
+      <w:r>
+        <w:rPr>
+          <w:rFonts w:ascii="Consolas" w:hAnsi="Consolas" w:cs="Consolas"/>
+          <w:color w:val="000000"/>
+          <w:sz w:val="19"/>
+          <w:szCs w:val="19"/>
+          <w:highlight w:val="white"/>
+        </w:rPr>
+        <w:t xml:space="preserve"> Tileset.</w:t>
+      </w:r>
+      <w:r>
+        <w:rPr>
+          <w:rFonts w:ascii="Consolas" w:hAnsi="Consolas" w:cs="Consolas"/>
+          <w:color w:val="2B91AF"/>
+          <w:sz w:val="19"/>
+          <w:szCs w:val="19"/>
+          <w:highlight w:val="white"/>
+        </w:rPr>
+        <w:t>TMXImage</w:t>
+      </w:r>
+      <w:r>
+        <w:rPr>
+          <w:rFonts w:ascii="Consolas" w:hAnsi="Consolas" w:cs="Consolas"/>
+          <w:color w:val="000000"/>
+          <w:sz w:val="19"/>
+          <w:szCs w:val="19"/>
+          <w:highlight w:val="white"/>
+        </w:rPr>
+        <w:t xml:space="preserve"> image;</w:t>
+      </w:r>
+    </w:p>
+    <w:p>
+      <w:pPr>
+        <w:autoSpaceDE w:val="0"/>
+        <w:autoSpaceDN w:val="0"/>
+        <w:adjustRightInd w:val="0"/>
+        <w:spacing w:after="0" w:line="240" w:lineRule="auto"/>
+        <w:rPr>
+          <w:rFonts w:ascii="Consolas" w:hAnsi="Consolas" w:cs="Consolas"/>
+          <w:color w:val="000000"/>
+          <w:sz w:val="19"/>
+          <w:szCs w:val="19"/>
+          <w:highlight w:val="white"/>
+        </w:rPr>
+      </w:pPr>
+      <w:r>
+        <w:rPr>
+          <w:rFonts w:ascii="Consolas" w:hAnsi="Consolas" w:cs="Consolas"/>
+          <w:color w:val="000000"/>
+          <w:sz w:val="19"/>
+          <w:szCs w:val="19"/>
+          <w:highlight w:val="white"/>
+        </w:rPr>
+        <w:t xml:space="preserve">    }</w:t>
+      </w:r>
+      <w:r>
+        <w:rPr>
+          <w:rFonts w:ascii="Consolas" w:hAnsi="Consolas" w:cs="Consolas"/>
+          <w:color w:val="008000"/>
+          <w:sz w:val="19"/>
+          <w:szCs w:val="19"/>
+          <w:highlight w:val="white"/>
+        </w:rPr>
+        <w:t>//public class TMXImageLayer</w:t>
+      </w:r>
+    </w:p>
+    <w:p>
+      <w:r>
+        <w:rPr>
+          <w:rFonts w:ascii="Consolas" w:hAnsi="Consolas" w:cs="Consolas"/>
+          <w:color w:val="000000"/>
+          <w:sz w:val="19"/>
+          <w:szCs w:val="19"/>
+          <w:highlight w:val="white"/>
+        </w:rPr>
+        <w:t>}</w:t>
+      </w:r>
+      <w:r>
+        <w:rPr>
+          <w:rFonts w:ascii="Consolas" w:hAnsi="Consolas" w:cs="Consolas"/>
+          <w:color w:val="008000"/>
+          <w:sz w:val="19"/>
+          <w:szCs w:val="19"/>
+          <w:highlight w:val="white"/>
+        </w:rPr>
+        <w:t>//namespace TileMapXML.Layers</w:t>
+      </w:r>
+    </w:p>
+    <w:p>
+      <w:r>
+        <w:t xml:space="preserve">The only thing not already done for use is </w:t>
+      </w:r>
+      <w:r>
+        <w:t>the image</w:t>
+      </w:r>
+    </w:p>
+    <w:p>
+      <w:pPr>
+        <w:pStyle w:val="Heading3"/>
+      </w:pPr>
+      <w:r>
+        <w:t>TMXTest.cs</w:t>
+      </w:r>
+    </w:p>
+    <w:p>
+      <w:r>
+        <w:t xml:space="preserve">Fill in the </w:t>
+      </w:r>
+      <w:r>
+        <w:rPr>
+          <w:highlight w:val="white"/>
+        </w:rPr>
+        <w:t>TMXImageLayerLoaded</w:t>
+      </w:r>
+      <w:r>
+        <w:t xml:space="preserve"> </w:t>
+      </w:r>
+      <w:r>
+        <w:t>method</w:t>
+      </w:r>
+    </w:p>
+    <w:p>
+      <w:pPr>
+        <w:autoSpaceDE w:val="0"/>
+        <w:autoSpaceDN w:val="0"/>
+        <w:adjustRightInd w:val="0"/>
+        <w:spacing w:after="0" w:line="240" w:lineRule="auto"/>
+        <w:rPr>
+          <w:rFonts w:ascii="Consolas" w:hAnsi="Consolas" w:cs="Consolas"/>
+          <w:color w:val="000000"/>
+          <w:sz w:val="19"/>
+          <w:szCs w:val="19"/>
+          <w:highlight w:val="white"/>
+        </w:rPr>
+      </w:pPr>
+      <w:r>
+        <w:rPr>
+          <w:rFonts w:ascii="Consolas" w:hAnsi="Consolas" w:cs="Consolas"/>
+          <w:color w:val="000000"/>
+          <w:sz w:val="19"/>
+          <w:szCs w:val="19"/>
+          <w:highlight w:val="white"/>
+        </w:rPr>
+        <w:t xml:space="preserve">    </w:t>
+      </w:r>
+      <w:r>
+        <w:rPr>
+          <w:rFonts w:ascii="Consolas" w:hAnsi="Consolas" w:cs="Consolas"/>
+          <w:color w:val="808080"/>
+          <w:sz w:val="19"/>
+          <w:szCs w:val="19"/>
+          <w:highlight w:val="white"/>
+        </w:rPr>
+        <w:t>#region</w:t>
+      </w:r>
+      <w:r>
+        <w:rPr>
+          <w:rFonts w:ascii="Consolas" w:hAnsi="Consolas" w:cs="Consolas"/>
+          <w:color w:val="000000"/>
+          <w:sz w:val="19"/>
+          <w:szCs w:val="19"/>
+          <w:highlight w:val="white"/>
+        </w:rPr>
+        <w:t xml:space="preserve"> Image Layer Loaded</w:t>
+      </w:r>
+    </w:p>
+    <w:p>
+      <w:pPr>
+        <w:autoSpaceDE w:val="0"/>
+        <w:autoSpaceDN w:val="0"/>
+        <w:adjustRightInd w:val="0"/>
+        <w:spacing w:after="0" w:line="240" w:lineRule="auto"/>
+        <w:rPr>
+          <w:rFonts w:ascii="Consolas" w:hAnsi="Consolas" w:cs="Consolas"/>
+          <w:color w:val="000000"/>
+          <w:sz w:val="19"/>
+          <w:szCs w:val="19"/>
+          <w:highlight w:val="white"/>
+        </w:rPr>
+      </w:pPr>
+      <w:r>
+        <w:rPr>
+          <w:rFonts w:ascii="Consolas" w:hAnsi="Consolas" w:cs="Consolas"/>
+          <w:color w:val="000000"/>
+          <w:sz w:val="19"/>
+          <w:szCs w:val="19"/>
+          <w:highlight w:val="white"/>
+        </w:rPr>
+        <w:t xml:space="preserve">    </w:t>
+      </w:r>
+      <w:r>
+        <w:rPr>
+          <w:rFonts w:ascii="Consolas" w:hAnsi="Consolas" w:cs="Consolas"/>
+          <w:color w:val="0000FF"/>
+          <w:sz w:val="19"/>
+          <w:szCs w:val="19"/>
+          <w:highlight w:val="white"/>
+        </w:rPr>
+        <w:t>private</w:t>
+      </w:r>
+      <w:r>
+        <w:rPr>
+          <w:rFonts w:ascii="Consolas" w:hAnsi="Consolas" w:cs="Consolas"/>
+          <w:color w:val="000000"/>
+          <w:sz w:val="19"/>
+          <w:szCs w:val="19"/>
+          <w:highlight w:val="white"/>
+        </w:rPr>
+        <w:t xml:space="preserve"> </w:t>
+      </w:r>
+      <w:r>
+        <w:rPr>
+          <w:rFonts w:ascii="Consolas" w:hAnsi="Consolas" w:cs="Consolas"/>
+          <w:color w:val="0000FF"/>
+          <w:sz w:val="19"/>
+          <w:szCs w:val="19"/>
+          <w:highlight w:val="white"/>
+        </w:rPr>
+        <w:t>void</w:t>
+      </w:r>
+      <w:r>
+        <w:rPr>
+          <w:rFonts w:ascii="Consolas" w:hAnsi="Consolas" w:cs="Consolas"/>
+          <w:color w:val="000000"/>
+          <w:sz w:val="19"/>
+          <w:szCs w:val="19"/>
+          <w:highlight w:val="white"/>
+        </w:rPr>
+        <w:t xml:space="preserve"> TMXImageLayerLoaded(</w:t>
+      </w:r>
+      <w:r>
+        <w:rPr>
+          <w:rFonts w:ascii="Consolas" w:hAnsi="Consolas" w:cs="Consolas"/>
+          <w:color w:val="2B91AF"/>
+          <w:sz w:val="19"/>
+          <w:szCs w:val="19"/>
+          <w:highlight w:val="white"/>
+        </w:rPr>
+        <w:t>TMXImageLayer</w:t>
+      </w:r>
+      <w:r>
+        <w:rPr>
+          <w:rFonts w:ascii="Consolas" w:hAnsi="Consolas" w:cs="Consolas"/>
+          <w:color w:val="000000"/>
+          <w:sz w:val="19"/>
+          <w:szCs w:val="19"/>
+          <w:highlight w:val="white"/>
+        </w:rPr>
+        <w:t xml:space="preserve"> imageLayer)</w:t>
+      </w:r>
+    </w:p>
+    <w:p>
+      <w:pPr>
+        <w:autoSpaceDE w:val="0"/>
+        <w:autoSpaceDN w:val="0"/>
+        <w:adjustRightInd w:val="0"/>
+        <w:spacing w:after="0" w:line="240" w:lineRule="auto"/>
+        <w:rPr>
+          <w:rFonts w:ascii="Consolas" w:hAnsi="Consolas" w:cs="Consolas"/>
+          <w:color w:val="000000"/>
+          <w:sz w:val="19"/>
+          <w:szCs w:val="19"/>
+          <w:highlight w:val="white"/>
+        </w:rPr>
+      </w:pPr>
+      <w:r>
+        <w:rPr>
+          <w:rFonts w:ascii="Consolas" w:hAnsi="Consolas" w:cs="Consolas"/>
+          <w:color w:val="000000"/>
+          <w:sz w:val="19"/>
+          <w:szCs w:val="19"/>
+          <w:highlight w:val="white"/>
+        </w:rPr>
+        <w:t xml:space="preserve">    {</w:t>
+      </w:r>
+    </w:p>
+    <w:p>
+      <w:pPr>
+        <w:autoSpaceDE w:val="0"/>
+        <w:autoSpaceDN w:val="0"/>
+        <w:adjustRightInd w:val="0"/>
+        <w:spacing w:after="0" w:line="240" w:lineRule="auto"/>
+        <w:rPr>
+          <w:rFonts w:ascii="Consolas" w:hAnsi="Consolas" w:cs="Consolas"/>
+          <w:color w:val="000000"/>
+          <w:sz w:val="19"/>
+          <w:szCs w:val="19"/>
+          <w:highlight w:val="white"/>
+        </w:rPr>
+      </w:pPr>
+      <w:r>
+        <w:rPr>
+          <w:rFonts w:ascii="Consolas" w:hAnsi="Consolas" w:cs="Consolas"/>
+          <w:color w:val="000000"/>
+          <w:sz w:val="19"/>
+          <w:szCs w:val="19"/>
+          <w:highlight w:val="white"/>
+        </w:rPr>
+        <w:t xml:space="preserve">        </w:t>
+      </w:r>
+      <w:r>
+        <w:rPr>
+          <w:rFonts w:ascii="Consolas" w:hAnsi="Consolas" w:cs="Consolas"/>
+          <w:color w:val="008000"/>
+          <w:sz w:val="19"/>
+          <w:szCs w:val="19"/>
+          <w:highlight w:val="white"/>
+        </w:rPr>
+        <w:t>//Name of the layer must not be null</w:t>
+      </w:r>
+    </w:p>
+    <w:p>
+      <w:pPr>
+        <w:autoSpaceDE w:val="0"/>
+        <w:autoSpaceDN w:val="0"/>
+        <w:adjustRightInd w:val="0"/>
+        <w:spacing w:after="0" w:line="240" w:lineRule="auto"/>
+        <w:rPr>
+          <w:rFonts w:ascii="Consolas" w:hAnsi="Consolas" w:cs="Consolas"/>
+          <w:color w:val="000000"/>
+          <w:sz w:val="19"/>
+          <w:szCs w:val="19"/>
+          <w:highlight w:val="white"/>
+        </w:rPr>
+      </w:pPr>
+      <w:r>
+        <w:rPr>
+          <w:rFonts w:ascii="Consolas" w:hAnsi="Consolas" w:cs="Consolas"/>
+          <w:color w:val="000000"/>
+          <w:sz w:val="19"/>
+          <w:szCs w:val="19"/>
+          <w:highlight w:val="white"/>
+        </w:rPr>
+        <w:t xml:space="preserve">        </w:t>
+      </w:r>
+      <w:r>
+        <w:rPr>
+          <w:rFonts w:ascii="Consolas" w:hAnsi="Consolas" w:cs="Consolas"/>
+          <w:color w:val="2B91AF"/>
+          <w:sz w:val="19"/>
+          <w:szCs w:val="19"/>
+          <w:highlight w:val="white"/>
+        </w:rPr>
+        <w:t>Assert</w:t>
+      </w:r>
+      <w:r>
+        <w:rPr>
+          <w:rFonts w:ascii="Consolas" w:hAnsi="Consolas" w:cs="Consolas"/>
+          <w:color w:val="000000"/>
+          <w:sz w:val="19"/>
+          <w:szCs w:val="19"/>
+          <w:highlight w:val="white"/>
+        </w:rPr>
+        <w:t xml:space="preserve">.IsNotNullOrEmpty(imageLayer.name, </w:t>
+      </w:r>
+      <w:r>
+        <w:rPr>
+          <w:rFonts w:ascii="Consolas" w:hAnsi="Consolas" w:cs="Consolas"/>
+          <w:color w:val="A31515"/>
+          <w:sz w:val="19"/>
+          <w:szCs w:val="19"/>
+          <w:highlight w:val="white"/>
+        </w:rPr>
+        <w:t>"imagelayer must have a name"</w:t>
+      </w:r>
+      <w:r>
+        <w:rPr>
+          <w:rFonts w:ascii="Consolas" w:hAnsi="Consolas" w:cs="Consolas"/>
+          <w:color w:val="000000"/>
+          <w:sz w:val="19"/>
+          <w:szCs w:val="19"/>
+          <w:highlight w:val="white"/>
+        </w:rPr>
+        <w:t>);</w:t>
+      </w:r>
+    </w:p>
+    <w:p>
+      <w:pPr>
+        <w:autoSpaceDE w:val="0"/>
+        <w:autoSpaceDN w:val="0"/>
+        <w:adjustRightInd w:val="0"/>
+        <w:spacing w:after="0" w:line="240" w:lineRule="auto"/>
+        <w:rPr>
+          <w:rFonts w:ascii="Consolas" w:hAnsi="Consolas" w:cs="Consolas"/>
+          <w:color w:val="000000"/>
+          <w:sz w:val="19"/>
+          <w:szCs w:val="19"/>
+          <w:highlight w:val="white"/>
+        </w:rPr>
+      </w:pPr>
+    </w:p>
+    <w:p>
+      <w:pPr>
+        <w:autoSpaceDE w:val="0"/>
+        <w:autoSpaceDN w:val="0"/>
+        <w:adjustRightInd w:val="0"/>
+        <w:spacing w:after="0" w:line="240" w:lineRule="auto"/>
+        <w:rPr>
+          <w:rFonts w:ascii="Consolas" w:hAnsi="Consolas" w:cs="Consolas"/>
+          <w:color w:val="000000"/>
+          <w:sz w:val="19"/>
+          <w:szCs w:val="19"/>
+          <w:highlight w:val="white"/>
+        </w:rPr>
+      </w:pPr>
+      <w:r>
+        <w:rPr>
+          <w:rFonts w:ascii="Consolas" w:hAnsi="Consolas" w:cs="Consolas"/>
+          <w:color w:val="000000"/>
+          <w:sz w:val="19"/>
+          <w:szCs w:val="19"/>
+          <w:highlight w:val="white"/>
+        </w:rPr>
+        <w:t xml:space="preserve">        </w:t>
+      </w:r>
+      <w:r>
+        <w:rPr>
+          <w:rFonts w:ascii="Consolas" w:hAnsi="Consolas" w:cs="Consolas"/>
+          <w:color w:val="008000"/>
+          <w:sz w:val="19"/>
+          <w:szCs w:val="19"/>
+          <w:highlight w:val="white"/>
+        </w:rPr>
+        <w:t>// verify that the image is vaild</w:t>
+      </w:r>
+    </w:p>
+    <w:p>
+      <w:pPr>
+        <w:autoSpaceDE w:val="0"/>
+        <w:autoSpaceDN w:val="0"/>
+        <w:adjustRightInd w:val="0"/>
+        <w:spacing w:after="0" w:line="240" w:lineRule="auto"/>
+        <w:rPr>
+          <w:rFonts w:ascii="Consolas" w:hAnsi="Consolas" w:cs="Consolas"/>
+          <w:color w:val="000000"/>
+          <w:sz w:val="19"/>
+          <w:szCs w:val="19"/>
+          <w:highlight w:val="white"/>
+        </w:rPr>
+      </w:pPr>
+      <w:r>
+        <w:rPr>
+          <w:rFonts w:ascii="Consolas" w:hAnsi="Consolas" w:cs="Consolas"/>
+          <w:color w:val="000000"/>
+          <w:sz w:val="19"/>
+          <w:szCs w:val="19"/>
+          <w:highlight w:val="white"/>
+        </w:rPr>
+        <w:t xml:space="preserve">        TMXImageLoaded(imageLayer.image);</w:t>
+      </w:r>
+    </w:p>
+    <w:p>
+      <w:pPr>
+        <w:autoSpaceDE w:val="0"/>
+        <w:autoSpaceDN w:val="0"/>
+        <w:adjustRightInd w:val="0"/>
+        <w:spacing w:after="0" w:line="240" w:lineRule="auto"/>
+        <w:rPr>
+          <w:rFonts w:ascii="Consolas" w:hAnsi="Consolas" w:cs="Consolas"/>
+          <w:color w:val="000000"/>
+          <w:sz w:val="19"/>
+          <w:szCs w:val="19"/>
+          <w:highlight w:val="white"/>
+        </w:rPr>
+      </w:pPr>
+      <w:r>
+        <w:rPr>
+          <w:rFonts w:ascii="Consolas" w:hAnsi="Consolas" w:cs="Consolas"/>
+          <w:color w:val="000000"/>
+          <w:sz w:val="19"/>
+          <w:szCs w:val="19"/>
+          <w:highlight w:val="white"/>
+        </w:rPr>
+        <w:t xml:space="preserve">    }</w:t>
+      </w:r>
+      <w:r>
+        <w:rPr>
+          <w:rFonts w:ascii="Consolas" w:hAnsi="Consolas" w:cs="Consolas"/>
+          <w:color w:val="008000"/>
+          <w:sz w:val="19"/>
+          <w:szCs w:val="19"/>
+          <w:highlight w:val="white"/>
+        </w:rPr>
+        <w:t>//void TMXImageLayerLoaded(TMXImageLayer imageLayer)</w:t>
+      </w:r>
+    </w:p>
+    <w:p>
+      <w:r>
+        <w:rPr>
+          <w:rFonts w:ascii="Consolas" w:hAnsi="Consolas" w:cs="Consolas"/>
+          <w:color w:val="000000"/>
+          <w:sz w:val="19"/>
+          <w:szCs w:val="19"/>
+          <w:highlight w:val="white"/>
+        </w:rPr>
+        <w:t xml:space="preserve">    </w:t>
+      </w:r>
+      <w:r>
+        <w:rPr>
+          <w:rFonts w:ascii="Consolas" w:hAnsi="Consolas" w:cs="Consolas"/>
+          <w:color w:val="808080"/>
+          <w:sz w:val="19"/>
+          <w:szCs w:val="19"/>
+          <w:highlight w:val="white"/>
+        </w:rPr>
+        <w:t>#endregion</w:t>
+      </w:r>
+    </w:p>
+    <w:p>
+      <w:r>
+        <w:t>Make sure the image layer has a name and the image is valid.</w:t>
+      </w:r>
+      <w:bookmarkStart w:id="0" w:name="_GoBack"/>
+      <w:bookmarkEnd w:id="0"/>
+    </w:p>
     <w:sectPr>
       <w:pgSz w:w="12240" w:h="15840"/>
       <w:pgMar w:top="1440" w:right="1440" w:bottom="1440" w:left="1440" w:header="720" w:footer="720" w:gutter="0"/>
@@ -86,6 +2529,163 @@
     </w:sectPr>
   </w:body>
 </w:document>
+</file>
+
+<file path=word/numbering.xml><?xml version="1.0" encoding="utf-8"?>
+<w:numbering xmlns:wpc="http://schemas.microsoft.com/office/word/2010/wordprocessingCanvas" xmlns:cx="http://schemas.microsoft.com/office/drawing/2014/chartex" xmlns:cx1="http://schemas.microsoft.com/office/drawing/2015/9/8/chartex" xmlns:cx2="http://schemas.microsoft.com/office/drawing/2015/10/21/chartex" xmlns:mc="http://schemas.openxmlformats.org/markup-compatibility/2006" xmlns:o="urn:schemas-microsoft-com:office:office" xmlns:r="http://schemas.openxmlformats.org/officeDocument/2006/relationships" xmlns:m="http://schemas.openxmlformats.org/officeDocument/2006/math" xmlns:v="urn:schemas-microsoft-com:vml" xmlns:wp14="http://schemas.microsoft.com/office/word/2010/wordprocessingDrawing" xmlns:wp="http://schemas.openxmlformats.org/drawingml/2006/wordprocessingDrawing" xmlns:w10="urn:schemas-microsoft-com:office:word" xmlns:w="http://schemas.openxmlformats.org/wordprocessingml/2006/main" xmlns:w14="http://schemas.microsoft.com/office/word/2010/wordml" xmlns:w15="http://schemas.microsoft.com/office/word/2012/wordml" xmlns:w16se="http://schemas.microsoft.com/office/word/2015/wordml/symex" xmlns:wpg="http://schemas.microsoft.com/office/word/2010/wordprocessingGroup" xmlns:wpi="http://schemas.microsoft.com/office/word/2010/wordprocessingInk" xmlns:wne="http://schemas.microsoft.com/office/word/2006/wordml" xmlns:wps="http://schemas.microsoft.com/office/word/2010/wordprocessingShape" mc:Ignorable="w14 w15 w16se wp14">
+  <w:abstractNum w:abstractNumId="0" w15:restartNumberingAfterBreak="0">
+    <w:nsid w:val="348A6027"/>
+    <w:multiLevelType w:val="multilevel"/>
+    <w:tmpl w:val="1CE04300"/>
+    <w:lvl w:ilvl="0">
+      <w:start w:val="1"/>
+      <w:numFmt w:val="bullet"/>
+      <w:lvlText w:val=""/>
+      <w:lvlJc w:val="left"/>
+      <w:pPr>
+        <w:tabs>
+          <w:tab w:val="num" w:pos="720"/>
+        </w:tabs>
+        <w:ind w:left="720" w:hanging="360"/>
+      </w:pPr>
+      <w:rPr>
+        <w:rFonts w:ascii="Symbol" w:hAnsi="Symbol" w:hint="default"/>
+        <w:sz w:val="20"/>
+      </w:rPr>
+    </w:lvl>
+    <w:lvl w:ilvl="1" w:tentative="1">
+      <w:start w:val="1"/>
+      <w:numFmt w:val="bullet"/>
+      <w:lvlText w:val="o"/>
+      <w:lvlJc w:val="left"/>
+      <w:pPr>
+        <w:tabs>
+          <w:tab w:val="num" w:pos="1440"/>
+        </w:tabs>
+        <w:ind w:left="1440" w:hanging="360"/>
+      </w:pPr>
+      <w:rPr>
+        <w:rFonts w:ascii="Courier New" w:hAnsi="Courier New" w:hint="default"/>
+        <w:sz w:val="20"/>
+      </w:rPr>
+    </w:lvl>
+    <w:lvl w:ilvl="2" w:tentative="1">
+      <w:start w:val="1"/>
+      <w:numFmt w:val="bullet"/>
+      <w:lvlText w:val=""/>
+      <w:lvlJc w:val="left"/>
+      <w:pPr>
+        <w:tabs>
+          <w:tab w:val="num" w:pos="2160"/>
+        </w:tabs>
+        <w:ind w:left="2160" w:hanging="360"/>
+      </w:pPr>
+      <w:rPr>
+        <w:rFonts w:ascii="Wingdings" w:hAnsi="Wingdings" w:hint="default"/>
+        <w:sz w:val="20"/>
+      </w:rPr>
+    </w:lvl>
+    <w:lvl w:ilvl="3" w:tentative="1">
+      <w:start w:val="1"/>
+      <w:numFmt w:val="bullet"/>
+      <w:lvlText w:val=""/>
+      <w:lvlJc w:val="left"/>
+      <w:pPr>
+        <w:tabs>
+          <w:tab w:val="num" w:pos="2880"/>
+        </w:tabs>
+        <w:ind w:left="2880" w:hanging="360"/>
+      </w:pPr>
+      <w:rPr>
+        <w:rFonts w:ascii="Wingdings" w:hAnsi="Wingdings" w:hint="default"/>
+        <w:sz w:val="20"/>
+      </w:rPr>
+    </w:lvl>
+    <w:lvl w:ilvl="4" w:tentative="1">
+      <w:start w:val="1"/>
+      <w:numFmt w:val="bullet"/>
+      <w:lvlText w:val=""/>
+      <w:lvlJc w:val="left"/>
+      <w:pPr>
+        <w:tabs>
+          <w:tab w:val="num" w:pos="3600"/>
+        </w:tabs>
+        <w:ind w:left="3600" w:hanging="360"/>
+      </w:pPr>
+      <w:rPr>
+        <w:rFonts w:ascii="Wingdings" w:hAnsi="Wingdings" w:hint="default"/>
+        <w:sz w:val="20"/>
+      </w:rPr>
+    </w:lvl>
+    <w:lvl w:ilvl="5" w:tentative="1">
+      <w:start w:val="1"/>
+      <w:numFmt w:val="bullet"/>
+      <w:lvlText w:val=""/>
+      <w:lvlJc w:val="left"/>
+      <w:pPr>
+        <w:tabs>
+          <w:tab w:val="num" w:pos="4320"/>
+        </w:tabs>
+        <w:ind w:left="4320" w:hanging="360"/>
+      </w:pPr>
+      <w:rPr>
+        <w:rFonts w:ascii="Wingdings" w:hAnsi="Wingdings" w:hint="default"/>
+        <w:sz w:val="20"/>
+      </w:rPr>
+    </w:lvl>
+    <w:lvl w:ilvl="6" w:tentative="1">
+      <w:start w:val="1"/>
+      <w:numFmt w:val="bullet"/>
+      <w:lvlText w:val=""/>
+      <w:lvlJc w:val="left"/>
+      <w:pPr>
+        <w:tabs>
+          <w:tab w:val="num" w:pos="5040"/>
+        </w:tabs>
+        <w:ind w:left="5040" w:hanging="360"/>
+      </w:pPr>
+      <w:rPr>
+        <w:rFonts w:ascii="Wingdings" w:hAnsi="Wingdings" w:hint="default"/>
+        <w:sz w:val="20"/>
+      </w:rPr>
+    </w:lvl>
+    <w:lvl w:ilvl="7" w:tentative="1">
+      <w:start w:val="1"/>
+      <w:numFmt w:val="bullet"/>
+      <w:lvlText w:val=""/>
+      <w:lvlJc w:val="left"/>
+      <w:pPr>
+        <w:tabs>
+          <w:tab w:val="num" w:pos="5760"/>
+        </w:tabs>
+        <w:ind w:left="5760" w:hanging="360"/>
+      </w:pPr>
+      <w:rPr>
+        <w:rFonts w:ascii="Wingdings" w:hAnsi="Wingdings" w:hint="default"/>
+        <w:sz w:val="20"/>
+      </w:rPr>
+    </w:lvl>
+    <w:lvl w:ilvl="8" w:tentative="1">
+      <w:start w:val="1"/>
+      <w:numFmt w:val="bullet"/>
+      <w:lvlText w:val=""/>
+      <w:lvlJc w:val="left"/>
+      <w:pPr>
+        <w:tabs>
+          <w:tab w:val="num" w:pos="6480"/>
+        </w:tabs>
+        <w:ind w:left="6480" w:hanging="360"/>
+      </w:pPr>
+      <w:rPr>
+        <w:rFonts w:ascii="Wingdings" w:hAnsi="Wingdings" w:hint="default"/>
+        <w:sz w:val="20"/>
+      </w:rPr>
+    </w:lvl>
+  </w:abstractNum>
+  <w:num w:numId="1">
+    <w:abstractNumId w:val="0"/>
+  </w:num>
+</w:numbering>
 </file>
 
 <file path=word/styles.xml><?xml version="1.0" encoding="utf-8"?>
@@ -557,7 +3157,6 @@
   <w:style w:type="character" w:default="1" w:styleId="DefaultParagraphFont">
     <w:name w:val="Default Paragraph Font"/>
     <w:uiPriority w:val="1"/>
-    <w:semiHidden/>
     <w:unhideWhenUsed/>
   </w:style>
   <w:style w:type="table" w:default="1" w:styleId="TableNormal">
@@ -631,6 +3230,21 @@
     <w:rPr>
       <w:color w:val="0563C1" w:themeColor="hyperlink"/>
       <w:u w:val="single"/>
+    </w:rPr>
+  </w:style>
+  <w:style w:type="paragraph" w:styleId="NormalWeb">
+    <w:name w:val="Normal (Web)"/>
+    <w:basedOn w:val="Normal"/>
+    <w:uiPriority w:val="99"/>
+    <w:unhideWhenUsed/>
+    <w:rsid w:val="00B807E9"/>
+    <w:pPr>
+      <w:spacing w:before="100" w:beforeAutospacing="1" w:after="100" w:afterAutospacing="1" w:line="240" w:lineRule="auto"/>
+    </w:pPr>
+    <w:rPr>
+      <w:rFonts w:ascii="Times New Roman" w:eastAsia="Times New Roman" w:hAnsi="Times New Roman" w:cs="Times New Roman"/>
+      <w:sz w:val="24"/>
+      <w:szCs w:val="24"/>
     </w:rPr>
   </w:style>
 </w:styles>

</xml_diff>